<commit_message>
se modifico el word y se agrego el punto c
</commit_message>
<xml_diff>
--- a/auto05/INVESTIGANDO EN ORACLE.docx
+++ b/auto05/INVESTIGANDO EN ORACLE.docx
@@ -1,6 +1,6 @@
 
 <file path=word/document.xml><?xml version="1.0" encoding="utf-8"?>
-<w:document xmlns:wpc="http://schemas.microsoft.com/office/word/2010/wordprocessingCanvas" xmlns:mc="http://schemas.openxmlformats.org/markup-compatibility/2006" xmlns:o="urn:schemas-microsoft-com:office:office" xmlns:r="http://schemas.openxmlformats.org/officeDocument/2006/relationships" xmlns:m="http://schemas.openxmlformats.org/officeDocument/2006/math" xmlns:v="urn:schemas-microsoft-com:vml" xmlns:wp14="http://schemas.microsoft.com/office/word/2010/wordprocessingDrawing" xmlns:wp="http://schemas.openxmlformats.org/drawingml/2006/wordprocessingDrawing" xmlns:w10="urn:schemas-microsoft-com:office:word" xmlns:w="http://schemas.openxmlformats.org/wordprocessingml/2006/main" xmlns:w14="http://schemas.microsoft.com/office/word/2010/wordml" xmlns:wpg="http://schemas.microsoft.com/office/word/2010/wordprocessingGroup" xmlns:wpi="http://schemas.microsoft.com/office/word/2010/wordprocessingInk" xmlns:wne="http://schemas.microsoft.com/office/word/2006/wordml" xmlns:wps="http://schemas.microsoft.com/office/word/2010/wordprocessingShape" mc:Ignorable="w14 wp14">
+<w:document xmlns:wpc="http://schemas.microsoft.com/office/word/2010/wordprocessingCanvas" xmlns:cx="http://schemas.microsoft.com/office/drawing/2014/chartex" xmlns:mc="http://schemas.openxmlformats.org/markup-compatibility/2006" xmlns:o="urn:schemas-microsoft-com:office:office" xmlns:r="http://schemas.openxmlformats.org/officeDocument/2006/relationships" xmlns:m="http://schemas.openxmlformats.org/officeDocument/2006/math" xmlns:v="urn:schemas-microsoft-com:vml" xmlns:wp14="http://schemas.microsoft.com/office/word/2010/wordprocessingDrawing" xmlns:wp="http://schemas.openxmlformats.org/drawingml/2006/wordprocessingDrawing" xmlns:w10="urn:schemas-microsoft-com:office:word" xmlns:w="http://schemas.openxmlformats.org/wordprocessingml/2006/main" xmlns:w14="http://schemas.microsoft.com/office/word/2010/wordml" xmlns:w15="http://schemas.microsoft.com/office/word/2012/wordml" xmlns:w16se="http://schemas.microsoft.com/office/word/2015/wordml/symex" xmlns:wpg="http://schemas.microsoft.com/office/word/2010/wordprocessingGroup" xmlns:wpi="http://schemas.microsoft.com/office/word/2010/wordprocessingInk" xmlns:wne="http://schemas.microsoft.com/office/word/2006/wordml" xmlns:wps="http://schemas.microsoft.com/office/word/2010/wordprocessingShape" mc:Ignorable="w14 w15 w16se wp14">
   <w:body>
     <w:p>
       <w:pPr>
@@ -17,7 +17,7 @@
     </w:p>
     <w:p>
       <w:pPr>
-        <w:pStyle w:val="Prrafodelista"/>
+        <w:pStyle w:val="ListParagraph"/>
         <w:numPr>
           <w:ilvl w:val="0"/>
           <w:numId w:val="1"/>
@@ -35,7 +35,7 @@
     </w:p>
     <w:p>
       <w:pPr>
-        <w:pStyle w:val="Prrafodelista"/>
+        <w:pStyle w:val="ListParagraph"/>
         <w:numPr>
           <w:ilvl w:val="0"/>
           <w:numId w:val="2"/>
@@ -50,67 +50,69 @@
     </w:p>
     <w:p>
       <w:pPr>
-        <w:pStyle w:val="Prrafodelista"/>
+        <w:pStyle w:val="ListParagraph"/>
         <w:ind w:firstLine="360"/>
       </w:pPr>
       <w:r>
-        <w:t>R- un atributo se define de la forma:</w:t>
-      </w:r>
-    </w:p>
-    <w:p>
-      <w:pPr>
-        <w:pStyle w:val="Prrafodelista"/>
-      </w:pPr>
-      <w:r>
-        <w:tab/>
-        <w:t>&lt;element atributo1 atributo2&gt;</w:t>
-      </w:r>
-    </w:p>
-    <w:p>
-      <w:pPr>
-        <w:pStyle w:val="Prrafodelista"/>
-      </w:pPr>
-      <w:r>
-        <w:tab/>
-      </w:r>
-      <w:r>
-        <w:tab/>
-        <w:t>contenido</w:t>
-      </w:r>
-    </w:p>
-    <w:p>
-      <w:pPr>
-        <w:pStyle w:val="Prrafodelista"/>
-      </w:pPr>
-      <w:r>
-        <w:tab/>
-        <w:t>&lt;/element&gt;</w:t>
-      </w:r>
-    </w:p>
-    <w:p>
-      <w:pPr>
-        <w:pStyle w:val="Prrafodelista"/>
-        <w:ind w:firstLine="720"/>
-      </w:pPr>
-      <w:r>
-        <w:t>Donde atributo1 y atributo2 es de la forma:</w:t>
-      </w:r>
-    </w:p>
-    <w:p>
-      <w:pPr>
-        <w:pStyle w:val="Prrafodelista"/>
-      </w:pPr>
-      <w:r>
-        <w:tab/>
-      </w:r>
-      <w:r>
-        <w:tab/>
-        <w:t>Name = “nombre”</w:t>
-      </w:r>
-    </w:p>
-    <w:p>
-      <w:pPr>
-        <w:pStyle w:val="Prrafodelista"/>
+        <w:t xml:space="preserve">R- </w:t>
+      </w:r>
+      <w:r>
+        <w:t xml:space="preserve"> CREATE TABLE nombreTala (</w:t>
+      </w:r>
+    </w:p>
+    <w:p>
+      <w:pPr>
+        <w:pStyle w:val="ListParagraph"/>
+        <w:ind w:firstLine="360"/>
+      </w:pPr>
+      <w:r>
+        <w:t>Atributo1(sql)</w:t>
+      </w:r>
+    </w:p>
+    <w:p>
+      <w:pPr>
+        <w:pStyle w:val="ListParagraph"/>
+        <w:ind w:firstLine="360"/>
+      </w:pPr>
+      <w:r>
+        <w:t>Atributo2(sql)</w:t>
+      </w:r>
+    </w:p>
+    <w:p>
+      <w:pPr>
+        <w:pStyle w:val="ListParagraph"/>
+        <w:ind w:firstLine="360"/>
+      </w:pPr>
+      <w:r>
+        <w:t>AtributoN(sql)</w:t>
+      </w:r>
+    </w:p>
+    <w:p>
+      <w:pPr>
+        <w:pStyle w:val="ListParagraph"/>
+        <w:ind w:firstLine="360"/>
+      </w:pPr>
+      <w:r>
+        <w:t xml:space="preserve">Nombre </w:t>
+      </w:r>
+      <w:bookmarkStart w:id="0" w:name="_GoBack"/>
+      <w:bookmarkEnd w:id="0"/>
+      <w:r>
+        <w:t>XmlType</w:t>
+      </w:r>
+    </w:p>
+    <w:p>
+      <w:pPr>
+        <w:pStyle w:val="ListParagraph"/>
+        <w:ind w:firstLine="360"/>
+      </w:pPr>
+      <w:r>
+        <w:t>);</w:t>
+      </w:r>
+    </w:p>
+    <w:p>
+      <w:pPr>
+        <w:pStyle w:val="ListParagraph"/>
         <w:numPr>
           <w:ilvl w:val="0"/>
           <w:numId w:val="2"/>
@@ -128,7 +130,7 @@
     </w:p>
     <w:p>
       <w:pPr>
-        <w:pStyle w:val="Prrafodelista"/>
+        <w:pStyle w:val="ListParagraph"/>
         <w:ind w:left="1080"/>
       </w:pPr>
       <w:r>
@@ -692,7 +694,7 @@
     </w:p>
     <w:p>
       <w:pPr>
-        <w:pStyle w:val="Prrafodelista"/>
+        <w:pStyle w:val="ListParagraph"/>
         <w:numPr>
           <w:ilvl w:val="0"/>
           <w:numId w:val="1"/>
@@ -707,7 +709,7 @@
     </w:p>
     <w:p>
       <w:pPr>
-        <w:pStyle w:val="Prrafodelista"/>
+        <w:pStyle w:val="ListParagraph"/>
         <w:numPr>
           <w:ilvl w:val="0"/>
           <w:numId w:val="2"/>
@@ -719,7 +721,7 @@
     </w:p>
     <w:p>
       <w:pPr>
-        <w:pStyle w:val="Prrafodelista"/>
+        <w:pStyle w:val="ListParagraph"/>
         <w:ind w:left="1080"/>
       </w:pPr>
       <w:r>
@@ -899,7 +901,7 @@
     </w:p>
     <w:p>
       <w:pPr>
-        <w:pStyle w:val="Prrafodelista"/>
+        <w:pStyle w:val="ListParagraph"/>
         <w:numPr>
           <w:ilvl w:val="0"/>
           <w:numId w:val="2"/>
@@ -911,7 +913,7 @@
     </w:p>
     <w:p>
       <w:pPr>
-        <w:pStyle w:val="Prrafodelista"/>
+        <w:pStyle w:val="ListParagraph"/>
         <w:ind w:left="1080"/>
       </w:pPr>
       <w:r>
@@ -926,7 +928,7 @@
     </w:p>
     <w:p>
       <w:pPr>
-        <w:pStyle w:val="Prrafodelista"/>
+        <w:pStyle w:val="ListParagraph"/>
         <w:ind w:left="1080"/>
       </w:pPr>
       <w:r>
@@ -941,7 +943,7 @@
     </w:p>
     <w:p>
       <w:pPr>
-        <w:pStyle w:val="Prrafodelista"/>
+        <w:pStyle w:val="ListParagraph"/>
         <w:ind w:left="1080"/>
       </w:pPr>
       <w:r>
@@ -957,7 +959,7 @@
     </w:p>
     <w:p>
       <w:pPr>
-        <w:pStyle w:val="Prrafodelista"/>
+        <w:pStyle w:val="ListParagraph"/>
         <w:ind w:left="1080"/>
       </w:pPr>
       <w:r>
@@ -972,7 +974,7 @@
     </w:p>
     <w:p>
       <w:pPr>
-        <w:pStyle w:val="Prrafodelista"/>
+        <w:pStyle w:val="ListParagraph"/>
         <w:numPr>
           <w:ilvl w:val="0"/>
           <w:numId w:val="1"/>
@@ -987,7 +989,7 @@
     </w:p>
     <w:p>
       <w:pPr>
-        <w:pStyle w:val="Prrafodelista"/>
+        <w:pStyle w:val="ListParagraph"/>
         <w:numPr>
           <w:ilvl w:val="0"/>
           <w:numId w:val="2"/>
@@ -999,7 +1001,7 @@
     </w:p>
     <w:p>
       <w:pPr>
-        <w:pStyle w:val="Prrafodelista"/>
+        <w:pStyle w:val="ListParagraph"/>
         <w:ind w:left="1080"/>
         <w:rPr>
           <w:rFonts w:ascii="Arial" w:hAnsi="Arial" w:cs="Arial"/>
@@ -1023,9 +1025,13 @@
           <w:szCs w:val="21"/>
           <w:shd w:val="clear" w:color="auto" w:fill="FFFFFF"/>
         </w:rPr>
-        <w:t>i</w:t>
-      </w:r>
-      <w:r>
+        <w:t>información de la versión XML (obligatoria): la versión más utilizada es 1.0, aunque ya está disponible la versión 1.1 de XML.</w:t>
+      </w:r>
+    </w:p>
+    <w:p>
+      <w:pPr>
+        <w:pStyle w:val="ListParagraph"/>
+        <w:ind w:left="1080"/>
         <w:rPr>
           <w:rFonts w:ascii="Arial" w:hAnsi="Arial" w:cs="Arial"/>
           <w:color w:val="222222"/>
@@ -1033,7 +1039,9 @@
           <w:szCs w:val="21"/>
           <w:shd w:val="clear" w:color="auto" w:fill="FFFFFF"/>
         </w:rPr>
-        <w:t>nformación de la versión XML (obligatoria): la versión más utilizada es 1.0, aunque ya está disponible la versión 1.1 de XML</w:t>
+      </w:pPr>
+      <w:r>
+        <w:t xml:space="preserve">2. </w:t>
       </w:r>
       <w:r>
         <w:rPr>
@@ -1043,12 +1051,12 @@
           <w:szCs w:val="21"/>
           <w:shd w:val="clear" w:color="auto" w:fill="FFFFFF"/>
         </w:rPr>
-        <w:t>.</w:t>
-      </w:r>
-    </w:p>
-    <w:p>
-      <w:pPr>
-        <w:pStyle w:val="Prrafodelista"/>
+        <w:t>Codificación de caracteres utilizada (opcional): hace referencia al modo en que se representan internamente los caracteres, normalmente UTF-8 o UTF-16.</w:t>
+      </w:r>
+    </w:p>
+    <w:p>
+      <w:pPr>
+        <w:pStyle w:val="ListParagraph"/>
         <w:ind w:left="1080"/>
         <w:rPr>
           <w:rFonts w:ascii="Arial" w:hAnsi="Arial" w:cs="Arial"/>
@@ -1059,7 +1067,7 @@
         </w:rPr>
       </w:pPr>
       <w:r>
-        <w:t xml:space="preserve">2. </w:t>
+        <w:t xml:space="preserve">3. </w:t>
       </w:r>
       <w:r>
         <w:rPr>
@@ -1069,76 +1077,30 @@
           <w:szCs w:val="21"/>
           <w:shd w:val="clear" w:color="auto" w:fill="FFFFFF"/>
         </w:rPr>
-        <w:t>Codificación de caracteres utilizada (opcional): hace referencia al modo en que se representan internamente los caracteres, normalmente UTF-8 o UTF-1</w:t>
-      </w:r>
-      <w:r>
-        <w:rPr>
-          <w:rFonts w:ascii="Arial" w:hAnsi="Arial" w:cs="Arial"/>
-          <w:color w:val="222222"/>
-          <w:sz w:val="21"/>
-          <w:szCs w:val="21"/>
-          <w:shd w:val="clear" w:color="auto" w:fill="FFFFFF"/>
-        </w:rPr>
-        <w:t>6.</w:t>
-      </w:r>
-    </w:p>
-    <w:p>
-      <w:pPr>
-        <w:pStyle w:val="Prrafodelista"/>
+        <w:t>Declaración independiente (opcional): indica al procesador XML si un documento es independiente (standalone=”yes”) o se basa en información de fuentes externas, es decir, si depende de declaraciones de marca externas como una DTD externa (standalone=”no”), esta es la opción por defecto.</w:t>
+      </w:r>
+    </w:p>
+    <w:p>
+      <w:pPr>
+        <w:pStyle w:val="ListParagraph"/>
         <w:ind w:left="1080"/>
-        <w:rPr>
-          <w:rFonts w:ascii="Arial" w:hAnsi="Arial" w:cs="Arial"/>
-          <w:color w:val="222222"/>
-          <w:sz w:val="21"/>
-          <w:szCs w:val="21"/>
-          <w:shd w:val="clear" w:color="auto" w:fill="FFFFFF"/>
-        </w:rPr>
-      </w:pPr>
-      <w:r>
-        <w:t xml:space="preserve">3. </w:t>
-      </w:r>
-      <w:r>
-        <w:rPr>
-          <w:rFonts w:ascii="Arial" w:hAnsi="Arial" w:cs="Arial"/>
-          <w:color w:val="222222"/>
-          <w:sz w:val="21"/>
-          <w:szCs w:val="21"/>
-          <w:shd w:val="clear" w:color="auto" w:fill="FFFFFF"/>
-        </w:rPr>
-        <w:t>Declaración independiente (opcional): indica al procesador XML si un documento es independiente (standalone=”yes”) o se basa en información de fuentes externas, es decir, si depende de declaraciones de marca externas como una DTD externa (standalone=”no”), esta es la opción por defecto</w:t>
-      </w:r>
-      <w:r>
-        <w:rPr>
-          <w:rFonts w:ascii="Arial" w:hAnsi="Arial" w:cs="Arial"/>
-          <w:color w:val="222222"/>
-          <w:sz w:val="21"/>
-          <w:szCs w:val="21"/>
-          <w:shd w:val="clear" w:color="auto" w:fill="FFFFFF"/>
-        </w:rPr>
-        <w:t>.</w:t>
-      </w:r>
-    </w:p>
-    <w:p>
-      <w:pPr>
-        <w:pStyle w:val="Prrafodelista"/>
+      </w:pPr>
+      <w:r>
+        <w:t>4. Solo existe un único elemento raíz.</w:t>
+      </w:r>
+    </w:p>
+    <w:p>
+      <w:pPr>
+        <w:pStyle w:val="ListParagraph"/>
         <w:ind w:left="1080"/>
       </w:pPr>
       <w:r>
-        <w:t>4. Solo existe un único elemento raíz.</w:t>
-      </w:r>
-    </w:p>
-    <w:p>
-      <w:pPr>
-        <w:pStyle w:val="Prrafodelista"/>
-        <w:ind w:left="1080"/>
-      </w:pPr>
-      <w:r>
         <w:t>5. Todas las entidades usadas en su interior se declaran en la DTD interna.</w:t>
       </w:r>
     </w:p>
     <w:p>
       <w:pPr>
-        <w:pStyle w:val="Prrafodelista"/>
+        <w:pStyle w:val="ListParagraph"/>
         <w:ind w:left="1080"/>
         <w:rPr>
           <w:rFonts w:ascii="Arial" w:eastAsia="Times New Roman" w:hAnsi="Arial" w:cs="Arial"/>
@@ -1174,35 +1136,7 @@
           <w:shd w:val="clear" w:color="auto" w:fill="F8F9FA"/>
           <w:lang w:eastAsia="es-CO"/>
         </w:rPr>
-        <w:t>&lt;</w:t>
-      </w:r>
-      <w:proofErr w:type="gramStart"/>
-      <w:r>
-        <w:rPr>
-          <w:rFonts w:ascii="Courier New" w:eastAsia="Times New Roman" w:hAnsi="Courier New" w:cs="Courier New"/>
-          <w:noProof w:val="0"/>
-          <w:color w:val="000000"/>
-          <w:sz w:val="20"/>
-          <w:szCs w:val="20"/>
-          <w:bdr w:val="single" w:sz="6" w:space="1" w:color="EAECF0" w:frame="1"/>
-          <w:shd w:val="clear" w:color="auto" w:fill="F8F9FA"/>
-          <w:lang w:eastAsia="es-CO"/>
-        </w:rPr>
-        <w:t>elemento</w:t>
-      </w:r>
-      <w:proofErr w:type="gramEnd"/>
-      <w:r>
-        <w:rPr>
-          <w:rFonts w:ascii="Courier New" w:eastAsia="Times New Roman" w:hAnsi="Courier New" w:cs="Courier New"/>
-          <w:noProof w:val="0"/>
-          <w:color w:val="000000"/>
-          <w:sz w:val="20"/>
-          <w:szCs w:val="20"/>
-          <w:bdr w:val="single" w:sz="6" w:space="1" w:color="EAECF0" w:frame="1"/>
-          <w:shd w:val="clear" w:color="auto" w:fill="F8F9FA"/>
-          <w:lang w:eastAsia="es-CO"/>
-        </w:rPr>
-        <w:t>&gt;&lt;/elemento&gt;</w:t>
+        <w:t>&lt;elemento&gt;&lt;/elemento&gt;</w:t>
       </w:r>
       <w:r>
         <w:rPr>
@@ -1218,7 +1152,7 @@
     </w:p>
     <w:p>
       <w:pPr>
-        <w:pStyle w:val="Prrafodelista"/>
+        <w:pStyle w:val="ListParagraph"/>
         <w:ind w:left="1080"/>
         <w:rPr>
           <w:rFonts w:ascii="Arial" w:eastAsia="Times New Roman" w:hAnsi="Arial" w:cs="Arial"/>
@@ -1246,7 +1180,7 @@
     </w:p>
     <w:p>
       <w:pPr>
-        <w:pStyle w:val="Prrafodelista"/>
+        <w:pStyle w:val="ListParagraph"/>
         <w:ind w:left="1080"/>
         <w:rPr>
           <w:rFonts w:ascii="Arial" w:eastAsia="Times New Roman" w:hAnsi="Arial" w:cs="Arial"/>
@@ -1309,7 +1243,7 @@
     </w:p>
     <w:p>
       <w:pPr>
-        <w:pStyle w:val="Prrafodelista"/>
+        <w:pStyle w:val="ListParagraph"/>
         <w:ind w:left="1080"/>
         <w:rPr>
           <w:rFonts w:ascii="Arial" w:eastAsia="Times New Roman" w:hAnsi="Arial" w:cs="Arial"/>
@@ -1359,7 +1293,7 @@
     </w:p>
     <w:p>
       <w:pPr>
-        <w:pStyle w:val="Prrafodelista"/>
+        <w:pStyle w:val="ListParagraph"/>
         <w:ind w:left="1080"/>
         <w:rPr>
           <w:rFonts w:ascii="Arial" w:eastAsia="Times New Roman" w:hAnsi="Arial" w:cs="Arial"/>
@@ -1373,7 +1307,7 @@
     </w:p>
     <w:p>
       <w:pPr>
-        <w:pStyle w:val="Prrafodelista"/>
+        <w:pStyle w:val="ListParagraph"/>
         <w:numPr>
           <w:ilvl w:val="0"/>
           <w:numId w:val="2"/>
@@ -1401,7 +1335,7 @@
     </w:p>
     <w:p>
       <w:pPr>
-        <w:pStyle w:val="Prrafodelista"/>
+        <w:pStyle w:val="ListParagraph"/>
         <w:ind w:left="1080"/>
         <w:rPr>
           <w:rFonts w:ascii="Arial" w:eastAsia="Times New Roman" w:hAnsi="Arial" w:cs="Arial"/>
@@ -1424,6 +1358,7 @@
         <w:t xml:space="preserve">R- El XML debe cumplir todos los tipos que declararon en el DTD, por ejemplo </w:t>
       </w:r>
       <w:proofErr w:type="spellStart"/>
+      <w:proofErr w:type="gramStart"/>
       <w:r>
         <w:rPr>
           <w:rFonts w:ascii="Arial" w:eastAsia="Times New Roman" w:hAnsi="Arial" w:cs="Arial"/>
@@ -1433,9 +1368,10 @@
           <w:szCs w:val="21"/>
           <w:lang w:eastAsia="es-CO"/>
         </w:rPr>
-        <w:t>CDATA</w:t>
-      </w:r>
-      <w:proofErr w:type="gramStart"/>
+        <w:t>CDATA:texto</w:t>
+      </w:r>
+      <w:proofErr w:type="spellEnd"/>
+      <w:proofErr w:type="gramEnd"/>
       <w:r>
         <w:rPr>
           <w:rFonts w:ascii="Arial" w:eastAsia="Times New Roman" w:hAnsi="Arial" w:cs="Arial"/>
@@ -1445,10 +1381,9 @@
           <w:szCs w:val="21"/>
           <w:lang w:eastAsia="es-CO"/>
         </w:rPr>
-        <w:t>:texto</w:t>
-      </w:r>
-      <w:proofErr w:type="spellEnd"/>
-      <w:proofErr w:type="gramEnd"/>
+        <w:t xml:space="preserve">, </w:t>
+      </w:r>
+      <w:proofErr w:type="spellStart"/>
       <w:r>
         <w:rPr>
           <w:rFonts w:ascii="Arial" w:eastAsia="Times New Roman" w:hAnsi="Arial" w:cs="Arial"/>
@@ -1458,9 +1393,9 @@
           <w:szCs w:val="21"/>
           <w:lang w:eastAsia="es-CO"/>
         </w:rPr>
-        <w:t xml:space="preserve">, </w:t>
-      </w:r>
-      <w:proofErr w:type="spellStart"/>
+        <w:t>NMTOKEN:tipo</w:t>
+      </w:r>
+      <w:proofErr w:type="spellEnd"/>
       <w:r>
         <w:rPr>
           <w:rFonts w:ascii="Arial" w:eastAsia="Times New Roman" w:hAnsi="Arial" w:cs="Arial"/>
@@ -1470,9 +1405,9 @@
           <w:szCs w:val="21"/>
           <w:lang w:eastAsia="es-CO"/>
         </w:rPr>
-        <w:t>NMTOKEN:tipo</w:t>
-      </w:r>
-      <w:proofErr w:type="spellEnd"/>
+        <w:t xml:space="preserve"> lista, </w:t>
+      </w:r>
+      <w:proofErr w:type="spellStart"/>
       <w:r>
         <w:rPr>
           <w:rFonts w:ascii="Arial" w:eastAsia="Times New Roman" w:hAnsi="Arial" w:cs="Arial"/>
@@ -1482,9 +1417,9 @@
           <w:szCs w:val="21"/>
           <w:lang w:eastAsia="es-CO"/>
         </w:rPr>
-        <w:t xml:space="preserve"> lista, </w:t>
-      </w:r>
-      <w:proofErr w:type="spellStart"/>
+        <w:t>NMTOKENS:tipo</w:t>
+      </w:r>
+      <w:proofErr w:type="spellEnd"/>
       <w:r>
         <w:rPr>
           <w:rFonts w:ascii="Arial" w:eastAsia="Times New Roman" w:hAnsi="Arial" w:cs="Arial"/>
@@ -1494,10 +1429,13 @@
           <w:szCs w:val="21"/>
           <w:lang w:eastAsia="es-CO"/>
         </w:rPr>
-        <w:t>NMTOKENS:tipo</w:t>
-      </w:r>
-      <w:proofErr w:type="spellEnd"/>
-      <w:r>
+        <w:t xml:space="preserve"> lista con espacios, ID: empezar con letra, IDREF: ser un id.</w:t>
+      </w:r>
+    </w:p>
+    <w:p>
+      <w:pPr>
+        <w:pStyle w:val="ListParagraph"/>
+        <w:ind w:left="1080"/>
         <w:rPr>
           <w:rFonts w:ascii="Arial" w:eastAsia="Times New Roman" w:hAnsi="Arial" w:cs="Arial"/>
           <w:noProof w:val="0"/>
@@ -1506,28 +1444,11 @@
           <w:szCs w:val="21"/>
           <w:lang w:eastAsia="es-CO"/>
         </w:rPr>
-        <w:t xml:space="preserve"> lista con espacios, ID: empezar con letra, IDREF: ser un id.</w:t>
-      </w:r>
-      <w:bookmarkStart w:id="0" w:name="_GoBack"/>
-      <w:bookmarkEnd w:id="0"/>
-    </w:p>
-    <w:p>
-      <w:pPr>
-        <w:pStyle w:val="Prrafodelista"/>
-        <w:ind w:left="1080"/>
-        <w:rPr>
-          <w:rFonts w:ascii="Arial" w:eastAsia="Times New Roman" w:hAnsi="Arial" w:cs="Arial"/>
-          <w:noProof w:val="0"/>
-          <w:color w:val="222222"/>
-          <w:sz w:val="21"/>
-          <w:szCs w:val="21"/>
-          <w:lang w:eastAsia="es-CO"/>
-        </w:rPr>
-      </w:pPr>
-    </w:p>
-    <w:p>
-      <w:pPr>
-        <w:pStyle w:val="Prrafodelista"/>
+      </w:pPr>
+    </w:p>
+    <w:p>
+      <w:pPr>
+        <w:pStyle w:val="ListParagraph"/>
         <w:ind w:left="1080"/>
       </w:pPr>
     </w:p>
@@ -1547,8 +1468,8 @@
 </file>
 
 <file path=word/numbering.xml><?xml version="1.0" encoding="utf-8"?>
-<w:numbering xmlns:wpc="http://schemas.microsoft.com/office/word/2010/wordprocessingCanvas" xmlns:mc="http://schemas.openxmlformats.org/markup-compatibility/2006" xmlns:o="urn:schemas-microsoft-com:office:office" xmlns:r="http://schemas.openxmlformats.org/officeDocument/2006/relationships" xmlns:m="http://schemas.openxmlformats.org/officeDocument/2006/math" xmlns:v="urn:schemas-microsoft-com:vml" xmlns:wp14="http://schemas.microsoft.com/office/word/2010/wordprocessingDrawing" xmlns:wp="http://schemas.openxmlformats.org/drawingml/2006/wordprocessingDrawing" xmlns:w10="urn:schemas-microsoft-com:office:word" xmlns:w="http://schemas.openxmlformats.org/wordprocessingml/2006/main" xmlns:w14="http://schemas.microsoft.com/office/word/2010/wordml" xmlns:wpg="http://schemas.microsoft.com/office/word/2010/wordprocessingGroup" xmlns:wpi="http://schemas.microsoft.com/office/word/2010/wordprocessingInk" xmlns:wne="http://schemas.microsoft.com/office/word/2006/wordml" xmlns:wps="http://schemas.microsoft.com/office/word/2010/wordprocessingShape" mc:Ignorable="w14 wp14">
-  <w:abstractNum w:abstractNumId="0">
+<w:numbering xmlns:wpc="http://schemas.microsoft.com/office/word/2010/wordprocessingCanvas" xmlns:cx="http://schemas.microsoft.com/office/drawing/2014/chartex" xmlns:mc="http://schemas.openxmlformats.org/markup-compatibility/2006" xmlns:o="urn:schemas-microsoft-com:office:office" xmlns:r="http://schemas.openxmlformats.org/officeDocument/2006/relationships" xmlns:m="http://schemas.openxmlformats.org/officeDocument/2006/math" xmlns:v="urn:schemas-microsoft-com:vml" xmlns:wp14="http://schemas.microsoft.com/office/word/2010/wordprocessingDrawing" xmlns:wp="http://schemas.openxmlformats.org/drawingml/2006/wordprocessingDrawing" xmlns:w10="urn:schemas-microsoft-com:office:word" xmlns:w="http://schemas.openxmlformats.org/wordprocessingml/2006/main" xmlns:w14="http://schemas.microsoft.com/office/word/2010/wordml" xmlns:w15="http://schemas.microsoft.com/office/word/2012/wordml" xmlns:w16se="http://schemas.microsoft.com/office/word/2015/wordml/symex" xmlns:wpg="http://schemas.microsoft.com/office/word/2010/wordprocessingGroup" xmlns:wpi="http://schemas.microsoft.com/office/word/2010/wordprocessingInk" xmlns:wne="http://schemas.microsoft.com/office/word/2006/wordml" xmlns:wps="http://schemas.microsoft.com/office/word/2010/wordprocessingShape" mc:Ignorable="w14 w15 w16se wp14">
+  <w:abstractNum w:abstractNumId="0" w15:restartNumberingAfterBreak="0">
     <w:nsid w:val="06272B58"/>
     <w:multiLevelType w:val="multilevel"/>
     <w:tmpl w:val="2A8CCA2C"/>
@@ -1661,7 +1582,7 @@
       </w:pPr>
     </w:lvl>
   </w:abstractNum>
-  <w:abstractNum w:abstractNumId="1">
+  <w:abstractNum w:abstractNumId="1" w15:restartNumberingAfterBreak="0">
     <w:nsid w:val="1E8340BE"/>
     <w:multiLevelType w:val="hybridMultilevel"/>
     <w:tmpl w:val="3A98515E"/>
@@ -1750,7 +1671,7 @@
       </w:pPr>
     </w:lvl>
   </w:abstractNum>
-  <w:abstractNum w:abstractNumId="2">
+  <w:abstractNum w:abstractNumId="2" w15:restartNumberingAfterBreak="0">
     <w:nsid w:val="576B7942"/>
     <w:multiLevelType w:val="multilevel"/>
     <w:tmpl w:val="623C357C"/>
@@ -1863,7 +1784,7 @@
       </w:pPr>
     </w:lvl>
   </w:abstractNum>
-  <w:abstractNum w:abstractNumId="3">
+  <w:abstractNum w:abstractNumId="3" w15:restartNumberingAfterBreak="0">
     <w:nsid w:val="582B3E9F"/>
     <w:multiLevelType w:val="multilevel"/>
     <w:tmpl w:val="3FAAC5A0"/>
@@ -1976,7 +1897,7 @@
       </w:pPr>
     </w:lvl>
   </w:abstractNum>
-  <w:abstractNum w:abstractNumId="4">
+  <w:abstractNum w:abstractNumId="4" w15:restartNumberingAfterBreak="0">
     <w:nsid w:val="6D634CFE"/>
     <w:multiLevelType w:val="hybridMultilevel"/>
     <w:tmpl w:val="6F72EC0A"/>
@@ -2090,7 +2011,7 @@
       </w:rPr>
     </w:lvl>
   </w:abstractNum>
-  <w:abstractNum w:abstractNumId="5">
+  <w:abstractNum w:abstractNumId="5" w15:restartNumberingAfterBreak="0">
     <w:nsid w:val="78146A52"/>
     <w:multiLevelType w:val="multilevel"/>
     <w:tmpl w:val="223CD058"/>
@@ -2225,7 +2146,7 @@
 </file>
 
 <file path=word/styles.xml><?xml version="1.0" encoding="utf-8"?>
-<w:styles xmlns:mc="http://schemas.openxmlformats.org/markup-compatibility/2006" xmlns:r="http://schemas.openxmlformats.org/officeDocument/2006/relationships" xmlns:w="http://schemas.openxmlformats.org/wordprocessingml/2006/main" xmlns:w14="http://schemas.microsoft.com/office/word/2010/wordml" mc:Ignorable="w14">
+<w:styles xmlns:mc="http://schemas.openxmlformats.org/markup-compatibility/2006" xmlns:r="http://schemas.openxmlformats.org/officeDocument/2006/relationships" xmlns:w="http://schemas.openxmlformats.org/wordprocessingml/2006/main" xmlns:w14="http://schemas.microsoft.com/office/word/2010/wordml" xmlns:w15="http://schemas.microsoft.com/office/word/2012/wordml" xmlns:w16se="http://schemas.microsoft.com/office/word/2015/wordml/symex" mc:Ignorable="w14 w15 w16se">
   <w:docDefaults>
     <w:rPrDefault>
       <w:rPr>
@@ -2241,144 +2162,378 @@
       </w:pPr>
     </w:pPrDefault>
   </w:docDefaults>
-  <w:latentStyles w:defLockedState="0" w:defUIPriority="99" w:defSemiHidden="1" w:defUnhideWhenUsed="1" w:defQFormat="0" w:count="267">
-    <w:lsdException w:name="Normal" w:semiHidden="0" w:uiPriority="0" w:unhideWhenUsed="0" w:qFormat="1"/>
-    <w:lsdException w:name="heading 1" w:semiHidden="0" w:uiPriority="9" w:unhideWhenUsed="0" w:qFormat="1"/>
-    <w:lsdException w:name="heading 2" w:uiPriority="9" w:qFormat="1"/>
-    <w:lsdException w:name="heading 3" w:uiPriority="9" w:qFormat="1"/>
-    <w:lsdException w:name="heading 4" w:uiPriority="9" w:qFormat="1"/>
-    <w:lsdException w:name="heading 5" w:uiPriority="9" w:qFormat="1"/>
-    <w:lsdException w:name="heading 6" w:uiPriority="9" w:qFormat="1"/>
-    <w:lsdException w:name="heading 7" w:uiPriority="9" w:qFormat="1"/>
-    <w:lsdException w:name="heading 8" w:uiPriority="9" w:qFormat="1"/>
-    <w:lsdException w:name="heading 9" w:uiPriority="9" w:qFormat="1"/>
-    <w:lsdException w:name="toc 1" w:uiPriority="39"/>
-    <w:lsdException w:name="toc 2" w:uiPriority="39"/>
-    <w:lsdException w:name="toc 3" w:uiPriority="39"/>
-    <w:lsdException w:name="toc 4" w:uiPriority="39"/>
-    <w:lsdException w:name="toc 5" w:uiPriority="39"/>
-    <w:lsdException w:name="toc 6" w:uiPriority="39"/>
-    <w:lsdException w:name="toc 7" w:uiPriority="39"/>
-    <w:lsdException w:name="toc 8" w:uiPriority="39"/>
-    <w:lsdException w:name="toc 9" w:uiPriority="39"/>
-    <w:lsdException w:name="caption" w:uiPriority="35" w:qFormat="1"/>
-    <w:lsdException w:name="Title" w:semiHidden="0" w:uiPriority="10" w:unhideWhenUsed="0" w:qFormat="1"/>
-    <w:lsdException w:name="Default Paragraph Font" w:uiPriority="1"/>
-    <w:lsdException w:name="Subtitle" w:semiHidden="0" w:uiPriority="11" w:unhideWhenUsed="0" w:qFormat="1"/>
-    <w:lsdException w:name="Strong" w:semiHidden="0" w:uiPriority="22" w:unhideWhenUsed="0" w:qFormat="1"/>
-    <w:lsdException w:name="Emphasis" w:semiHidden="0" w:uiPriority="20" w:unhideWhenUsed="0" w:qFormat="1"/>
-    <w:lsdException w:name="Table Grid" w:semiHidden="0" w:uiPriority="39" w:unhideWhenUsed="0"/>
-    <w:lsdException w:name="Placeholder Text" w:unhideWhenUsed="0"/>
-    <w:lsdException w:name="No Spacing" w:semiHidden="0" w:uiPriority="1" w:unhideWhenUsed="0" w:qFormat="1"/>
-    <w:lsdException w:name="Light Shading" w:semiHidden="0" w:uiPriority="60" w:unhideWhenUsed="0"/>
-    <w:lsdException w:name="Light List" w:semiHidden="0" w:uiPriority="61" w:unhideWhenUsed="0"/>
-    <w:lsdException w:name="Light Grid" w:semiHidden="0" w:uiPriority="62" w:unhideWhenUsed="0"/>
-    <w:lsdException w:name="Medium Shading 1" w:semiHidden="0" w:uiPriority="63" w:unhideWhenUsed="0"/>
-    <w:lsdException w:name="Medium Shading 2" w:semiHidden="0" w:uiPriority="64" w:unhideWhenUsed="0"/>
-    <w:lsdException w:name="Medium List 1" w:semiHidden="0" w:uiPriority="65" w:unhideWhenUsed="0"/>
-    <w:lsdException w:name="Medium List 2" w:semiHidden="0" w:uiPriority="66" w:unhideWhenUsed="0"/>
-    <w:lsdException w:name="Medium Grid 1" w:semiHidden="0" w:uiPriority="67" w:unhideWhenUsed="0"/>
-    <w:lsdException w:name="Medium Grid 2" w:semiHidden="0" w:uiPriority="68" w:unhideWhenUsed="0"/>
-    <w:lsdException w:name="Medium Grid 3" w:semiHidden="0" w:uiPriority="69" w:unhideWhenUsed="0"/>
-    <w:lsdException w:name="Dark List" w:semiHidden="0" w:uiPriority="70" w:unhideWhenUsed="0"/>
-    <w:lsdException w:name="Colorful Shading" w:semiHidden="0" w:uiPriority="71" w:unhideWhenUsed="0"/>
-    <w:lsdException w:name="Colorful List" w:semiHidden="0" w:uiPriority="72" w:unhideWhenUsed="0"/>
-    <w:lsdException w:name="Colorful Grid" w:semiHidden="0" w:uiPriority="73" w:unhideWhenUsed="0"/>
-    <w:lsdException w:name="Light Shading Accent 1" w:semiHidden="0" w:uiPriority="60" w:unhideWhenUsed="0"/>
-    <w:lsdException w:name="Light List Accent 1" w:semiHidden="0" w:uiPriority="61" w:unhideWhenUsed="0"/>
-    <w:lsdException w:name="Light Grid Accent 1" w:semiHidden="0" w:uiPriority="62" w:unhideWhenUsed="0"/>
-    <w:lsdException w:name="Medium Shading 1 Accent 1" w:semiHidden="0" w:uiPriority="63" w:unhideWhenUsed="0"/>
-    <w:lsdException w:name="Medium Shading 2 Accent 1" w:semiHidden="0" w:uiPriority="64" w:unhideWhenUsed="0"/>
-    <w:lsdException w:name="Medium List 1 Accent 1" w:semiHidden="0" w:uiPriority="65" w:unhideWhenUsed="0"/>
-    <w:lsdException w:name="Revision" w:unhideWhenUsed="0"/>
-    <w:lsdException w:name="List Paragraph" w:semiHidden="0" w:uiPriority="34" w:unhideWhenUsed="0" w:qFormat="1"/>
-    <w:lsdException w:name="Quote" w:semiHidden="0" w:uiPriority="29" w:unhideWhenUsed="0" w:qFormat="1"/>
-    <w:lsdException w:name="Intense Quote" w:semiHidden="0" w:uiPriority="30" w:unhideWhenUsed="0" w:qFormat="1"/>
-    <w:lsdException w:name="Medium List 2 Accent 1" w:semiHidden="0" w:uiPriority="66" w:unhideWhenUsed="0"/>
-    <w:lsdException w:name="Medium Grid 1 Accent 1" w:semiHidden="0" w:uiPriority="67" w:unhideWhenUsed="0"/>
-    <w:lsdException w:name="Medium Grid 2 Accent 1" w:semiHidden="0" w:uiPriority="68" w:unhideWhenUsed="0"/>
-    <w:lsdException w:name="Medium Grid 3 Accent 1" w:semiHidden="0" w:uiPriority="69" w:unhideWhenUsed="0"/>
-    <w:lsdException w:name="Dark List Accent 1" w:semiHidden="0" w:uiPriority="70" w:unhideWhenUsed="0"/>
-    <w:lsdException w:name="Colorful Shading Accent 1" w:semiHidden="0" w:uiPriority="71" w:unhideWhenUsed="0"/>
-    <w:lsdException w:name="Colorful List Accent 1" w:semiHidden="0" w:uiPriority="72" w:unhideWhenUsed="0"/>
-    <w:lsdException w:name="Colorful Grid Accent 1" w:semiHidden="0" w:uiPriority="73" w:unhideWhenUsed="0"/>
-    <w:lsdException w:name="Light Shading Accent 2" w:semiHidden="0" w:uiPriority="60" w:unhideWhenUsed="0"/>
-    <w:lsdException w:name="Light List Accent 2" w:semiHidden="0" w:uiPriority="61" w:unhideWhenUsed="0"/>
-    <w:lsdException w:name="Light Grid Accent 2" w:semiHidden="0" w:uiPriority="62" w:unhideWhenUsed="0"/>
-    <w:lsdException w:name="Medium Shading 1 Accent 2" w:semiHidden="0" w:uiPriority="63" w:unhideWhenUsed="0"/>
-    <w:lsdException w:name="Medium Shading 2 Accent 2" w:semiHidden="0" w:uiPriority="64" w:unhideWhenUsed="0"/>
-    <w:lsdException w:name="Medium List 1 Accent 2" w:semiHidden="0" w:uiPriority="65" w:unhideWhenUsed="0"/>
-    <w:lsdException w:name="Medium List 2 Accent 2" w:semiHidden="0" w:uiPriority="66" w:unhideWhenUsed="0"/>
-    <w:lsdException w:name="Medium Grid 1 Accent 2" w:semiHidden="0" w:uiPriority="67" w:unhideWhenUsed="0"/>
-    <w:lsdException w:name="Medium Grid 2 Accent 2" w:semiHidden="0" w:uiPriority="68" w:unhideWhenUsed="0"/>
-    <w:lsdException w:name="Medium Grid 3 Accent 2" w:semiHidden="0" w:uiPriority="69" w:unhideWhenUsed="0"/>
-    <w:lsdException w:name="Dark List Accent 2" w:semiHidden="0" w:uiPriority="70" w:unhideWhenUsed="0"/>
-    <w:lsdException w:name="Colorful Shading Accent 2" w:semiHidden="0" w:uiPriority="71" w:unhideWhenUsed="0"/>
-    <w:lsdException w:name="Colorful List Accent 2" w:semiHidden="0" w:uiPriority="72" w:unhideWhenUsed="0"/>
-    <w:lsdException w:name="Colorful Grid Accent 2" w:semiHidden="0" w:uiPriority="73" w:unhideWhenUsed="0"/>
-    <w:lsdException w:name="Light Shading Accent 3" w:semiHidden="0" w:uiPriority="60" w:unhideWhenUsed="0"/>
-    <w:lsdException w:name="Light List Accent 3" w:semiHidden="0" w:uiPriority="61" w:unhideWhenUsed="0"/>
-    <w:lsdException w:name="Light Grid Accent 3" w:semiHidden="0" w:uiPriority="62" w:unhideWhenUsed="0"/>
-    <w:lsdException w:name="Medium Shading 1 Accent 3" w:semiHidden="0" w:uiPriority="63" w:unhideWhenUsed="0"/>
-    <w:lsdException w:name="Medium Shading 2 Accent 3" w:semiHidden="0" w:uiPriority="64" w:unhideWhenUsed="0"/>
-    <w:lsdException w:name="Medium List 1 Accent 3" w:semiHidden="0" w:uiPriority="65" w:unhideWhenUsed="0"/>
-    <w:lsdException w:name="Medium List 2 Accent 3" w:semiHidden="0" w:uiPriority="66" w:unhideWhenUsed="0"/>
-    <w:lsdException w:name="Medium Grid 1 Accent 3" w:semiHidden="0" w:uiPriority="67" w:unhideWhenUsed="0"/>
-    <w:lsdException w:name="Medium Grid 2 Accent 3" w:semiHidden="0" w:uiPriority="68" w:unhideWhenUsed="0"/>
-    <w:lsdException w:name="Medium Grid 3 Accent 3" w:semiHidden="0" w:uiPriority="69" w:unhideWhenUsed="0"/>
-    <w:lsdException w:name="Dark List Accent 3" w:semiHidden="0" w:uiPriority="70" w:unhideWhenUsed="0"/>
-    <w:lsdException w:name="Colorful Shading Accent 3" w:semiHidden="0" w:uiPriority="71" w:unhideWhenUsed="0"/>
-    <w:lsdException w:name="Colorful List Accent 3" w:semiHidden="0" w:uiPriority="72" w:unhideWhenUsed="0"/>
-    <w:lsdException w:name="Colorful Grid Accent 3" w:semiHidden="0" w:uiPriority="73" w:unhideWhenUsed="0"/>
-    <w:lsdException w:name="Light Shading Accent 4" w:semiHidden="0" w:uiPriority="60" w:unhideWhenUsed="0"/>
-    <w:lsdException w:name="Light List Accent 4" w:semiHidden="0" w:uiPriority="61" w:unhideWhenUsed="0"/>
-    <w:lsdException w:name="Light Grid Accent 4" w:semiHidden="0" w:uiPriority="62" w:unhideWhenUsed="0"/>
-    <w:lsdException w:name="Medium Shading 1 Accent 4" w:semiHidden="0" w:uiPriority="63" w:unhideWhenUsed="0"/>
-    <w:lsdException w:name="Medium Shading 2 Accent 4" w:semiHidden="0" w:uiPriority="64" w:unhideWhenUsed="0"/>
-    <w:lsdException w:name="Medium List 1 Accent 4" w:semiHidden="0" w:uiPriority="65" w:unhideWhenUsed="0"/>
-    <w:lsdException w:name="Medium List 2 Accent 4" w:semiHidden="0" w:uiPriority="66" w:unhideWhenUsed="0"/>
-    <w:lsdException w:name="Medium Grid 1 Accent 4" w:semiHidden="0" w:uiPriority="67" w:unhideWhenUsed="0"/>
-    <w:lsdException w:name="Medium Grid 2 Accent 4" w:semiHidden="0" w:uiPriority="68" w:unhideWhenUsed="0"/>
-    <w:lsdException w:name="Medium Grid 3 Accent 4" w:semiHidden="0" w:uiPriority="69" w:unhideWhenUsed="0"/>
-    <w:lsdException w:name="Dark List Accent 4" w:semiHidden="0" w:uiPriority="70" w:unhideWhenUsed="0"/>
-    <w:lsdException w:name="Colorful Shading Accent 4" w:semiHidden="0" w:uiPriority="71" w:unhideWhenUsed="0"/>
-    <w:lsdException w:name="Colorful List Accent 4" w:semiHidden="0" w:uiPriority="72" w:unhideWhenUsed="0"/>
-    <w:lsdException w:name="Colorful Grid Accent 4" w:semiHidden="0" w:uiPriority="73" w:unhideWhenUsed="0"/>
-    <w:lsdException w:name="Light Shading Accent 5" w:semiHidden="0" w:uiPriority="60" w:unhideWhenUsed="0"/>
-    <w:lsdException w:name="Light List Accent 5" w:semiHidden="0" w:uiPriority="61" w:unhideWhenUsed="0"/>
-    <w:lsdException w:name="Light Grid Accent 5" w:semiHidden="0" w:uiPriority="62" w:unhideWhenUsed="0"/>
-    <w:lsdException w:name="Medium Shading 1 Accent 5" w:semiHidden="0" w:uiPriority="63" w:unhideWhenUsed="0"/>
-    <w:lsdException w:name="Medium Shading 2 Accent 5" w:semiHidden="0" w:uiPriority="64" w:unhideWhenUsed="0"/>
-    <w:lsdException w:name="Medium List 1 Accent 5" w:semiHidden="0" w:uiPriority="65" w:unhideWhenUsed="0"/>
-    <w:lsdException w:name="Medium List 2 Accent 5" w:semiHidden="0" w:uiPriority="66" w:unhideWhenUsed="0"/>
-    <w:lsdException w:name="Medium Grid 1 Accent 5" w:semiHidden="0" w:uiPriority="67" w:unhideWhenUsed="0"/>
-    <w:lsdException w:name="Medium Grid 2 Accent 5" w:semiHidden="0" w:uiPriority="68" w:unhideWhenUsed="0"/>
-    <w:lsdException w:name="Medium Grid 3 Accent 5" w:semiHidden="0" w:uiPriority="69" w:unhideWhenUsed="0"/>
-    <w:lsdException w:name="Dark List Accent 5" w:semiHidden="0" w:uiPriority="70" w:unhideWhenUsed="0"/>
-    <w:lsdException w:name="Colorful Shading Accent 5" w:semiHidden="0" w:uiPriority="71" w:unhideWhenUsed="0"/>
-    <w:lsdException w:name="Colorful List Accent 5" w:semiHidden="0" w:uiPriority="72" w:unhideWhenUsed="0"/>
-    <w:lsdException w:name="Colorful Grid Accent 5" w:semiHidden="0" w:uiPriority="73" w:unhideWhenUsed="0"/>
-    <w:lsdException w:name="Light Shading Accent 6" w:semiHidden="0" w:uiPriority="60" w:unhideWhenUsed="0"/>
-    <w:lsdException w:name="Light List Accent 6" w:semiHidden="0" w:uiPriority="61" w:unhideWhenUsed="0"/>
-    <w:lsdException w:name="Light Grid Accent 6" w:semiHidden="0" w:uiPriority="62" w:unhideWhenUsed="0"/>
-    <w:lsdException w:name="Medium Shading 1 Accent 6" w:semiHidden="0" w:uiPriority="63" w:unhideWhenUsed="0"/>
-    <w:lsdException w:name="Medium Shading 2 Accent 6" w:semiHidden="0" w:uiPriority="64" w:unhideWhenUsed="0"/>
-    <w:lsdException w:name="Medium List 1 Accent 6" w:semiHidden="0" w:uiPriority="65" w:unhideWhenUsed="0"/>
-    <w:lsdException w:name="Medium List 2 Accent 6" w:semiHidden="0" w:uiPriority="66" w:unhideWhenUsed="0"/>
-    <w:lsdException w:name="Medium Grid 1 Accent 6" w:semiHidden="0" w:uiPriority="67" w:unhideWhenUsed="0"/>
-    <w:lsdException w:name="Medium Grid 2 Accent 6" w:semiHidden="0" w:uiPriority="68" w:unhideWhenUsed="0"/>
-    <w:lsdException w:name="Medium Grid 3 Accent 6" w:semiHidden="0" w:uiPriority="69" w:unhideWhenUsed="0"/>
-    <w:lsdException w:name="Dark List Accent 6" w:semiHidden="0" w:uiPriority="70" w:unhideWhenUsed="0"/>
-    <w:lsdException w:name="Colorful Shading Accent 6" w:semiHidden="0" w:uiPriority="71" w:unhideWhenUsed="0"/>
-    <w:lsdException w:name="Colorful List Accent 6" w:semiHidden="0" w:uiPriority="72" w:unhideWhenUsed="0"/>
-    <w:lsdException w:name="Colorful Grid Accent 6" w:semiHidden="0" w:uiPriority="73" w:unhideWhenUsed="0"/>
-    <w:lsdException w:name="Subtle Emphasis" w:semiHidden="0" w:uiPriority="19" w:unhideWhenUsed="0" w:qFormat="1"/>
-    <w:lsdException w:name="Intense Emphasis" w:semiHidden="0" w:uiPriority="21" w:unhideWhenUsed="0" w:qFormat="1"/>
-    <w:lsdException w:name="Subtle Reference" w:semiHidden="0" w:uiPriority="31" w:unhideWhenUsed="0" w:qFormat="1"/>
-    <w:lsdException w:name="Intense Reference" w:semiHidden="0" w:uiPriority="32" w:unhideWhenUsed="0" w:qFormat="1"/>
-    <w:lsdException w:name="Book Title" w:semiHidden="0" w:uiPriority="33" w:unhideWhenUsed="0" w:qFormat="1"/>
-    <w:lsdException w:name="Bibliography" w:uiPriority="37"/>
-    <w:lsdException w:name="TOC Heading" w:uiPriority="39" w:qFormat="1"/>
+  <w:latentStyles w:defLockedState="0" w:defUIPriority="99" w:defSemiHidden="0" w:defUnhideWhenUsed="0" w:defQFormat="0" w:count="371">
+    <w:lsdException w:name="Normal" w:uiPriority="0" w:qFormat="1"/>
+    <w:lsdException w:name="heading 1" w:uiPriority="9" w:qFormat="1"/>
+    <w:lsdException w:name="heading 2" w:semiHidden="1" w:uiPriority="9" w:unhideWhenUsed="1" w:qFormat="1"/>
+    <w:lsdException w:name="heading 3" w:semiHidden="1" w:uiPriority="9" w:unhideWhenUsed="1" w:qFormat="1"/>
+    <w:lsdException w:name="heading 4" w:semiHidden="1" w:uiPriority="9" w:unhideWhenUsed="1" w:qFormat="1"/>
+    <w:lsdException w:name="heading 5" w:semiHidden="1" w:uiPriority="9" w:unhideWhenUsed="1" w:qFormat="1"/>
+    <w:lsdException w:name="heading 6" w:semiHidden="1" w:uiPriority="9" w:unhideWhenUsed="1" w:qFormat="1"/>
+    <w:lsdException w:name="heading 7" w:semiHidden="1" w:uiPriority="9" w:unhideWhenUsed="1" w:qFormat="1"/>
+    <w:lsdException w:name="heading 8" w:semiHidden="1" w:uiPriority="9" w:unhideWhenUsed="1" w:qFormat="1"/>
+    <w:lsdException w:name="heading 9" w:semiHidden="1" w:uiPriority="9" w:unhideWhenUsed="1" w:qFormat="1"/>
+    <w:lsdException w:name="index 1" w:semiHidden="1" w:unhideWhenUsed="1"/>
+    <w:lsdException w:name="index 2" w:semiHidden="1" w:unhideWhenUsed="1"/>
+    <w:lsdException w:name="index 3" w:semiHidden="1" w:unhideWhenUsed="1"/>
+    <w:lsdException w:name="index 4" w:semiHidden="1" w:unhideWhenUsed="1"/>
+    <w:lsdException w:name="index 5" w:semiHidden="1" w:unhideWhenUsed="1"/>
+    <w:lsdException w:name="index 6" w:semiHidden="1" w:unhideWhenUsed="1"/>
+    <w:lsdException w:name="index 7" w:semiHidden="1" w:unhideWhenUsed="1"/>
+    <w:lsdException w:name="index 8" w:semiHidden="1" w:unhideWhenUsed="1"/>
+    <w:lsdException w:name="index 9" w:semiHidden="1" w:unhideWhenUsed="1"/>
+    <w:lsdException w:name="toc 1" w:semiHidden="1" w:uiPriority="39" w:unhideWhenUsed="1"/>
+    <w:lsdException w:name="toc 2" w:semiHidden="1" w:uiPriority="39" w:unhideWhenUsed="1"/>
+    <w:lsdException w:name="toc 3" w:semiHidden="1" w:uiPriority="39" w:unhideWhenUsed="1"/>
+    <w:lsdException w:name="toc 4" w:semiHidden="1" w:uiPriority="39" w:unhideWhenUsed="1"/>
+    <w:lsdException w:name="toc 5" w:semiHidden="1" w:uiPriority="39" w:unhideWhenUsed="1"/>
+    <w:lsdException w:name="toc 6" w:semiHidden="1" w:uiPriority="39" w:unhideWhenUsed="1"/>
+    <w:lsdException w:name="toc 7" w:semiHidden="1" w:uiPriority="39" w:unhideWhenUsed="1"/>
+    <w:lsdException w:name="toc 8" w:semiHidden="1" w:uiPriority="39" w:unhideWhenUsed="1"/>
+    <w:lsdException w:name="toc 9" w:semiHidden="1" w:uiPriority="39" w:unhideWhenUsed="1"/>
+    <w:lsdException w:name="Normal Indent" w:semiHidden="1" w:unhideWhenUsed="1"/>
+    <w:lsdException w:name="footnote text" w:semiHidden="1" w:unhideWhenUsed="1"/>
+    <w:lsdException w:name="annotation text" w:semiHidden="1" w:unhideWhenUsed="1"/>
+    <w:lsdException w:name="header" w:semiHidden="1" w:unhideWhenUsed="1"/>
+    <w:lsdException w:name="footer" w:semiHidden="1" w:unhideWhenUsed="1"/>
+    <w:lsdException w:name="index heading" w:semiHidden="1" w:unhideWhenUsed="1"/>
+    <w:lsdException w:name="caption" w:semiHidden="1" w:uiPriority="35" w:unhideWhenUsed="1" w:qFormat="1"/>
+    <w:lsdException w:name="table of figures" w:semiHidden="1" w:unhideWhenUsed="1"/>
+    <w:lsdException w:name="envelope address" w:semiHidden="1" w:unhideWhenUsed="1"/>
+    <w:lsdException w:name="envelope return" w:semiHidden="1" w:unhideWhenUsed="1"/>
+    <w:lsdException w:name="footnote reference" w:semiHidden="1" w:unhideWhenUsed="1"/>
+    <w:lsdException w:name="annotation reference" w:semiHidden="1" w:unhideWhenUsed="1"/>
+    <w:lsdException w:name="line number" w:semiHidden="1" w:unhideWhenUsed="1"/>
+    <w:lsdException w:name="page number" w:semiHidden="1" w:unhideWhenUsed="1"/>
+    <w:lsdException w:name="endnote reference" w:semiHidden="1" w:unhideWhenUsed="1"/>
+    <w:lsdException w:name="endnote text" w:semiHidden="1" w:unhideWhenUsed="1"/>
+    <w:lsdException w:name="table of authorities" w:semiHidden="1" w:unhideWhenUsed="1"/>
+    <w:lsdException w:name="macro" w:semiHidden="1" w:unhideWhenUsed="1"/>
+    <w:lsdException w:name="toa heading" w:semiHidden="1" w:unhideWhenUsed="1"/>
+    <w:lsdException w:name="List" w:semiHidden="1" w:unhideWhenUsed="1"/>
+    <w:lsdException w:name="List Bullet" w:semiHidden="1" w:unhideWhenUsed="1"/>
+    <w:lsdException w:name="List Number" w:semiHidden="1" w:unhideWhenUsed="1"/>
+    <w:lsdException w:name="List 2" w:semiHidden="1" w:unhideWhenUsed="1"/>
+    <w:lsdException w:name="List 3" w:semiHidden="1" w:unhideWhenUsed="1"/>
+    <w:lsdException w:name="List 4" w:semiHidden="1" w:unhideWhenUsed="1"/>
+    <w:lsdException w:name="List 5" w:semiHidden="1" w:unhideWhenUsed="1"/>
+    <w:lsdException w:name="List Bullet 2" w:semiHidden="1" w:unhideWhenUsed="1"/>
+    <w:lsdException w:name="List Bullet 3" w:semiHidden="1" w:unhideWhenUsed="1"/>
+    <w:lsdException w:name="List Bullet 4" w:semiHidden="1" w:unhideWhenUsed="1"/>
+    <w:lsdException w:name="List Bullet 5" w:semiHidden="1" w:unhideWhenUsed="1"/>
+    <w:lsdException w:name="List Number 2" w:semiHidden="1" w:unhideWhenUsed="1"/>
+    <w:lsdException w:name="List Number 3" w:semiHidden="1" w:unhideWhenUsed="1"/>
+    <w:lsdException w:name="List Number 4" w:semiHidden="1" w:unhideWhenUsed="1"/>
+    <w:lsdException w:name="List Number 5" w:semiHidden="1" w:unhideWhenUsed="1"/>
+    <w:lsdException w:name="Title" w:uiPriority="10" w:qFormat="1"/>
+    <w:lsdException w:name="Closing" w:semiHidden="1" w:unhideWhenUsed="1"/>
+    <w:lsdException w:name="Signature" w:semiHidden="1" w:unhideWhenUsed="1"/>
+    <w:lsdException w:name="Default Paragraph Font" w:semiHidden="1" w:uiPriority="1" w:unhideWhenUsed="1"/>
+    <w:lsdException w:name="Body Text" w:semiHidden="1" w:unhideWhenUsed="1"/>
+    <w:lsdException w:name="Body Text Indent" w:semiHidden="1" w:unhideWhenUsed="1"/>
+    <w:lsdException w:name="List Continue" w:semiHidden="1" w:unhideWhenUsed="1"/>
+    <w:lsdException w:name="List Continue 2" w:semiHidden="1" w:unhideWhenUsed="1"/>
+    <w:lsdException w:name="List Continue 3" w:semiHidden="1" w:unhideWhenUsed="1"/>
+    <w:lsdException w:name="List Continue 4" w:semiHidden="1" w:unhideWhenUsed="1"/>
+    <w:lsdException w:name="List Continue 5" w:semiHidden="1" w:unhideWhenUsed="1"/>
+    <w:lsdException w:name="Message Header" w:semiHidden="1" w:unhideWhenUsed="1"/>
+    <w:lsdException w:name="Subtitle" w:uiPriority="11" w:qFormat="1"/>
+    <w:lsdException w:name="Salutation" w:semiHidden="1" w:unhideWhenUsed="1"/>
+    <w:lsdException w:name="Date" w:semiHidden="1" w:unhideWhenUsed="1"/>
+    <w:lsdException w:name="Body Text First Indent" w:semiHidden="1" w:unhideWhenUsed="1"/>
+    <w:lsdException w:name="Body Text First Indent 2" w:semiHidden="1" w:unhideWhenUsed="1"/>
+    <w:lsdException w:name="Note Heading" w:semiHidden="1" w:unhideWhenUsed="1"/>
+    <w:lsdException w:name="Body Text 2" w:semiHidden="1" w:unhideWhenUsed="1"/>
+    <w:lsdException w:name="Body Text 3" w:semiHidden="1" w:unhideWhenUsed="1"/>
+    <w:lsdException w:name="Body Text Indent 2" w:semiHidden="1" w:unhideWhenUsed="1"/>
+    <w:lsdException w:name="Body Text Indent 3" w:semiHidden="1" w:unhideWhenUsed="1"/>
+    <w:lsdException w:name="Block Text" w:semiHidden="1" w:unhideWhenUsed="1"/>
+    <w:lsdException w:name="Hyperlink" w:semiHidden="1" w:unhideWhenUsed="1"/>
+    <w:lsdException w:name="FollowedHyperlink" w:semiHidden="1" w:unhideWhenUsed="1"/>
+    <w:lsdException w:name="Strong" w:uiPriority="22" w:qFormat="1"/>
+    <w:lsdException w:name="Emphasis" w:uiPriority="20" w:qFormat="1"/>
+    <w:lsdException w:name="Document Map" w:semiHidden="1" w:unhideWhenUsed="1"/>
+    <w:lsdException w:name="Plain Text" w:semiHidden="1" w:unhideWhenUsed="1"/>
+    <w:lsdException w:name="E-mail Signature" w:semiHidden="1" w:unhideWhenUsed="1"/>
+    <w:lsdException w:name="HTML Top of Form" w:semiHidden="1" w:unhideWhenUsed="1"/>
+    <w:lsdException w:name="HTML Bottom of Form" w:semiHidden="1" w:unhideWhenUsed="1"/>
+    <w:lsdException w:name="Normal (Web)" w:semiHidden="1" w:unhideWhenUsed="1"/>
+    <w:lsdException w:name="HTML Acronym" w:semiHidden="1" w:unhideWhenUsed="1"/>
+    <w:lsdException w:name="HTML Address" w:semiHidden="1" w:unhideWhenUsed="1"/>
+    <w:lsdException w:name="HTML Cite" w:semiHidden="1" w:unhideWhenUsed="1"/>
+    <w:lsdException w:name="HTML Code" w:semiHidden="1" w:unhideWhenUsed="1"/>
+    <w:lsdException w:name="HTML Definition" w:semiHidden="1" w:unhideWhenUsed="1"/>
+    <w:lsdException w:name="HTML Keyboard" w:semiHidden="1" w:unhideWhenUsed="1"/>
+    <w:lsdException w:name="HTML Preformatted" w:semiHidden="1" w:unhideWhenUsed="1"/>
+    <w:lsdException w:name="HTML Sample" w:semiHidden="1" w:unhideWhenUsed="1"/>
+    <w:lsdException w:name="HTML Typewriter" w:semiHidden="1" w:unhideWhenUsed="1"/>
+    <w:lsdException w:name="HTML Variable" w:semiHidden="1" w:unhideWhenUsed="1"/>
+    <w:lsdException w:name="Normal Table" w:semiHidden="1" w:unhideWhenUsed="1"/>
+    <w:lsdException w:name="annotation subject" w:semiHidden="1" w:unhideWhenUsed="1"/>
+    <w:lsdException w:name="No List" w:semiHidden="1" w:unhideWhenUsed="1"/>
+    <w:lsdException w:name="Outline List 1" w:semiHidden="1" w:unhideWhenUsed="1"/>
+    <w:lsdException w:name="Outline List 2" w:semiHidden="1" w:unhideWhenUsed="1"/>
+    <w:lsdException w:name="Outline List 3" w:semiHidden="1" w:unhideWhenUsed="1"/>
+    <w:lsdException w:name="Table Simple 1" w:semiHidden="1" w:unhideWhenUsed="1"/>
+    <w:lsdException w:name="Table Simple 2" w:semiHidden="1" w:unhideWhenUsed="1"/>
+    <w:lsdException w:name="Table Simple 3" w:semiHidden="1" w:unhideWhenUsed="1"/>
+    <w:lsdException w:name="Table Classic 1" w:semiHidden="1" w:unhideWhenUsed="1"/>
+    <w:lsdException w:name="Table Classic 2" w:semiHidden="1" w:unhideWhenUsed="1"/>
+    <w:lsdException w:name="Table Classic 3" w:semiHidden="1" w:unhideWhenUsed="1"/>
+    <w:lsdException w:name="Table Classic 4" w:semiHidden="1" w:unhideWhenUsed="1"/>
+    <w:lsdException w:name="Table Colorful 1" w:semiHidden="1" w:unhideWhenUsed="1"/>
+    <w:lsdException w:name="Table Colorful 2" w:semiHidden="1" w:unhideWhenUsed="1"/>
+    <w:lsdException w:name="Table Colorful 3" w:semiHidden="1" w:unhideWhenUsed="1"/>
+    <w:lsdException w:name="Table Columns 1" w:semiHidden="1" w:unhideWhenUsed="1"/>
+    <w:lsdException w:name="Table Columns 2" w:semiHidden="1" w:unhideWhenUsed="1"/>
+    <w:lsdException w:name="Table Columns 3" w:semiHidden="1" w:unhideWhenUsed="1"/>
+    <w:lsdException w:name="Table Columns 4" w:semiHidden="1" w:unhideWhenUsed="1"/>
+    <w:lsdException w:name="Table Columns 5" w:semiHidden="1" w:unhideWhenUsed="1"/>
+    <w:lsdException w:name="Table Grid 1" w:semiHidden="1" w:unhideWhenUsed="1"/>
+    <w:lsdException w:name="Table Grid 2" w:semiHidden="1" w:unhideWhenUsed="1"/>
+    <w:lsdException w:name="Table Grid 3" w:semiHidden="1" w:unhideWhenUsed="1"/>
+    <w:lsdException w:name="Table Grid 4" w:semiHidden="1" w:unhideWhenUsed="1"/>
+    <w:lsdException w:name="Table Grid 5" w:semiHidden="1" w:unhideWhenUsed="1"/>
+    <w:lsdException w:name="Table Grid 6" w:semiHidden="1" w:unhideWhenUsed="1"/>
+    <w:lsdException w:name="Table Grid 7" w:semiHidden="1" w:unhideWhenUsed="1"/>
+    <w:lsdException w:name="Table Grid 8" w:semiHidden="1" w:unhideWhenUsed="1"/>
+    <w:lsdException w:name="Table List 1" w:semiHidden="1" w:unhideWhenUsed="1"/>
+    <w:lsdException w:name="Table List 2" w:semiHidden="1" w:unhideWhenUsed="1"/>
+    <w:lsdException w:name="Table List 3" w:semiHidden="1" w:unhideWhenUsed="1"/>
+    <w:lsdException w:name="Table List 4" w:semiHidden="1" w:unhideWhenUsed="1"/>
+    <w:lsdException w:name="Table List 5" w:semiHidden="1" w:unhideWhenUsed="1"/>
+    <w:lsdException w:name="Table List 6" w:semiHidden="1" w:unhideWhenUsed="1"/>
+    <w:lsdException w:name="Table List 7" w:semiHidden="1" w:unhideWhenUsed="1"/>
+    <w:lsdException w:name="Table List 8" w:semiHidden="1" w:unhideWhenUsed="1"/>
+    <w:lsdException w:name="Table 3D effects 1" w:semiHidden="1" w:unhideWhenUsed="1"/>
+    <w:lsdException w:name="Table 3D effects 2" w:semiHidden="1" w:unhideWhenUsed="1"/>
+    <w:lsdException w:name="Table 3D effects 3" w:semiHidden="1" w:unhideWhenUsed="1"/>
+    <w:lsdException w:name="Table Contemporary" w:semiHidden="1" w:unhideWhenUsed="1"/>
+    <w:lsdException w:name="Table Elegant" w:semiHidden="1" w:unhideWhenUsed="1"/>
+    <w:lsdException w:name="Table Professional" w:semiHidden="1" w:unhideWhenUsed="1"/>
+    <w:lsdException w:name="Table Subtle 1" w:semiHidden="1" w:unhideWhenUsed="1"/>
+    <w:lsdException w:name="Table Subtle 2" w:semiHidden="1" w:unhideWhenUsed="1"/>
+    <w:lsdException w:name="Table Web 1" w:semiHidden="1" w:unhideWhenUsed="1"/>
+    <w:lsdException w:name="Table Web 2" w:semiHidden="1" w:unhideWhenUsed="1"/>
+    <w:lsdException w:name="Table Web 3" w:semiHidden="1" w:unhideWhenUsed="1"/>
+    <w:lsdException w:name="Balloon Text" w:semiHidden="1" w:unhideWhenUsed="1"/>
+    <w:lsdException w:name="Table Grid" w:uiPriority="39"/>
+    <w:lsdException w:name="Table Theme" w:semiHidden="1" w:unhideWhenUsed="1"/>
+    <w:lsdException w:name="Placeholder Text" w:semiHidden="1"/>
+    <w:lsdException w:name="No Spacing" w:uiPriority="1" w:qFormat="1"/>
+    <w:lsdException w:name="Light Shading" w:uiPriority="60"/>
+    <w:lsdException w:name="Light List" w:uiPriority="61"/>
+    <w:lsdException w:name="Light Grid" w:uiPriority="62"/>
+    <w:lsdException w:name="Medium Shading 1" w:uiPriority="63"/>
+    <w:lsdException w:name="Medium Shading 2" w:uiPriority="64"/>
+    <w:lsdException w:name="Medium List 1" w:uiPriority="65"/>
+    <w:lsdException w:name="Medium List 2" w:uiPriority="66"/>
+    <w:lsdException w:name="Medium Grid 1" w:uiPriority="67"/>
+    <w:lsdException w:name="Medium Grid 2" w:uiPriority="68"/>
+    <w:lsdException w:name="Medium Grid 3" w:uiPriority="69"/>
+    <w:lsdException w:name="Dark List" w:uiPriority="70"/>
+    <w:lsdException w:name="Colorful Shading" w:uiPriority="71"/>
+    <w:lsdException w:name="Colorful List" w:uiPriority="72"/>
+    <w:lsdException w:name="Colorful Grid" w:uiPriority="73"/>
+    <w:lsdException w:name="Light Shading Accent 1" w:uiPriority="60"/>
+    <w:lsdException w:name="Light List Accent 1" w:uiPriority="61"/>
+    <w:lsdException w:name="Light Grid Accent 1" w:uiPriority="62"/>
+    <w:lsdException w:name="Medium Shading 1 Accent 1" w:uiPriority="63"/>
+    <w:lsdException w:name="Medium Shading 2 Accent 1" w:uiPriority="64"/>
+    <w:lsdException w:name="Medium List 1 Accent 1" w:uiPriority="65"/>
+    <w:lsdException w:name="Revision" w:semiHidden="1"/>
+    <w:lsdException w:name="List Paragraph" w:uiPriority="34" w:qFormat="1"/>
+    <w:lsdException w:name="Quote" w:uiPriority="29" w:qFormat="1"/>
+    <w:lsdException w:name="Intense Quote" w:uiPriority="30" w:qFormat="1"/>
+    <w:lsdException w:name="Medium List 2 Accent 1" w:uiPriority="66"/>
+    <w:lsdException w:name="Medium Grid 1 Accent 1" w:uiPriority="67"/>
+    <w:lsdException w:name="Medium Grid 2 Accent 1" w:uiPriority="68"/>
+    <w:lsdException w:name="Medium Grid 3 Accent 1" w:uiPriority="69"/>
+    <w:lsdException w:name="Dark List Accent 1" w:uiPriority="70"/>
+    <w:lsdException w:name="Colorful Shading Accent 1" w:uiPriority="71"/>
+    <w:lsdException w:name="Colorful List Accent 1" w:uiPriority="72"/>
+    <w:lsdException w:name="Colorful Grid Accent 1" w:uiPriority="73"/>
+    <w:lsdException w:name="Light Shading Accent 2" w:uiPriority="60"/>
+    <w:lsdException w:name="Light List Accent 2" w:uiPriority="61"/>
+    <w:lsdException w:name="Light Grid Accent 2" w:uiPriority="62"/>
+    <w:lsdException w:name="Medium Shading 1 Accent 2" w:uiPriority="63"/>
+    <w:lsdException w:name="Medium Shading 2 Accent 2" w:uiPriority="64"/>
+    <w:lsdException w:name="Medium List 1 Accent 2" w:uiPriority="65"/>
+    <w:lsdException w:name="Medium List 2 Accent 2" w:uiPriority="66"/>
+    <w:lsdException w:name="Medium Grid 1 Accent 2" w:uiPriority="67"/>
+    <w:lsdException w:name="Medium Grid 2 Accent 2" w:uiPriority="68"/>
+    <w:lsdException w:name="Medium Grid 3 Accent 2" w:uiPriority="69"/>
+    <w:lsdException w:name="Dark List Accent 2" w:uiPriority="70"/>
+    <w:lsdException w:name="Colorful Shading Accent 2" w:uiPriority="71"/>
+    <w:lsdException w:name="Colorful List Accent 2" w:uiPriority="72"/>
+    <w:lsdException w:name="Colorful Grid Accent 2" w:uiPriority="73"/>
+    <w:lsdException w:name="Light Shading Accent 3" w:uiPriority="60"/>
+    <w:lsdException w:name="Light List Accent 3" w:uiPriority="61"/>
+    <w:lsdException w:name="Light Grid Accent 3" w:uiPriority="62"/>
+    <w:lsdException w:name="Medium Shading 1 Accent 3" w:uiPriority="63"/>
+    <w:lsdException w:name="Medium Shading 2 Accent 3" w:uiPriority="64"/>
+    <w:lsdException w:name="Medium List 1 Accent 3" w:uiPriority="65"/>
+    <w:lsdException w:name="Medium List 2 Accent 3" w:uiPriority="66"/>
+    <w:lsdException w:name="Medium Grid 1 Accent 3" w:uiPriority="67"/>
+    <w:lsdException w:name="Medium Grid 2 Accent 3" w:uiPriority="68"/>
+    <w:lsdException w:name="Medium Grid 3 Accent 3" w:uiPriority="69"/>
+    <w:lsdException w:name="Dark List Accent 3" w:uiPriority="70"/>
+    <w:lsdException w:name="Colorful Shading Accent 3" w:uiPriority="71"/>
+    <w:lsdException w:name="Colorful List Accent 3" w:uiPriority="72"/>
+    <w:lsdException w:name="Colorful Grid Accent 3" w:uiPriority="73"/>
+    <w:lsdException w:name="Light Shading Accent 4" w:uiPriority="60"/>
+    <w:lsdException w:name="Light List Accent 4" w:uiPriority="61"/>
+    <w:lsdException w:name="Light Grid Accent 4" w:uiPriority="62"/>
+    <w:lsdException w:name="Medium Shading 1 Accent 4" w:uiPriority="63"/>
+    <w:lsdException w:name="Medium Shading 2 Accent 4" w:uiPriority="64"/>
+    <w:lsdException w:name="Medium List 1 Accent 4" w:uiPriority="65"/>
+    <w:lsdException w:name="Medium List 2 Accent 4" w:uiPriority="66"/>
+    <w:lsdException w:name="Medium Grid 1 Accent 4" w:uiPriority="67"/>
+    <w:lsdException w:name="Medium Grid 2 Accent 4" w:uiPriority="68"/>
+    <w:lsdException w:name="Medium Grid 3 Accent 4" w:uiPriority="69"/>
+    <w:lsdException w:name="Dark List Accent 4" w:uiPriority="70"/>
+    <w:lsdException w:name="Colorful Shading Accent 4" w:uiPriority="71"/>
+    <w:lsdException w:name="Colorful List Accent 4" w:uiPriority="72"/>
+    <w:lsdException w:name="Colorful Grid Accent 4" w:uiPriority="73"/>
+    <w:lsdException w:name="Light Shading Accent 5" w:uiPriority="60"/>
+    <w:lsdException w:name="Light List Accent 5" w:uiPriority="61"/>
+    <w:lsdException w:name="Light Grid Accent 5" w:uiPriority="62"/>
+    <w:lsdException w:name="Medium Shading 1 Accent 5" w:uiPriority="63"/>
+    <w:lsdException w:name="Medium Shading 2 Accent 5" w:uiPriority="64"/>
+    <w:lsdException w:name="Medium List 1 Accent 5" w:uiPriority="65"/>
+    <w:lsdException w:name="Medium List 2 Accent 5" w:uiPriority="66"/>
+    <w:lsdException w:name="Medium Grid 1 Accent 5" w:uiPriority="67"/>
+    <w:lsdException w:name="Medium Grid 2 Accent 5" w:uiPriority="68"/>
+    <w:lsdException w:name="Medium Grid 3 Accent 5" w:uiPriority="69"/>
+    <w:lsdException w:name="Dark List Accent 5" w:uiPriority="70"/>
+    <w:lsdException w:name="Colorful Shading Accent 5" w:uiPriority="71"/>
+    <w:lsdException w:name="Colorful List Accent 5" w:uiPriority="72"/>
+    <w:lsdException w:name="Colorful Grid Accent 5" w:uiPriority="73"/>
+    <w:lsdException w:name="Light Shading Accent 6" w:uiPriority="60"/>
+    <w:lsdException w:name="Light List Accent 6" w:uiPriority="61"/>
+    <w:lsdException w:name="Light Grid Accent 6" w:uiPriority="62"/>
+    <w:lsdException w:name="Medium Shading 1 Accent 6" w:uiPriority="63"/>
+    <w:lsdException w:name="Medium Shading 2 Accent 6" w:uiPriority="64"/>
+    <w:lsdException w:name="Medium List 1 Accent 6" w:uiPriority="65"/>
+    <w:lsdException w:name="Medium List 2 Accent 6" w:uiPriority="66"/>
+    <w:lsdException w:name="Medium Grid 1 Accent 6" w:uiPriority="67"/>
+    <w:lsdException w:name="Medium Grid 2 Accent 6" w:uiPriority="68"/>
+    <w:lsdException w:name="Medium Grid 3 Accent 6" w:uiPriority="69"/>
+    <w:lsdException w:name="Dark List Accent 6" w:uiPriority="70"/>
+    <w:lsdException w:name="Colorful Shading Accent 6" w:uiPriority="71"/>
+    <w:lsdException w:name="Colorful List Accent 6" w:uiPriority="72"/>
+    <w:lsdException w:name="Colorful Grid Accent 6" w:uiPriority="73"/>
+    <w:lsdException w:name="Subtle Emphasis" w:uiPriority="19" w:qFormat="1"/>
+    <w:lsdException w:name="Intense Emphasis" w:uiPriority="21" w:qFormat="1"/>
+    <w:lsdException w:name="Subtle Reference" w:uiPriority="31" w:qFormat="1"/>
+    <w:lsdException w:name="Intense Reference" w:uiPriority="32" w:qFormat="1"/>
+    <w:lsdException w:name="Book Title" w:uiPriority="33" w:qFormat="1"/>
+    <w:lsdException w:name="Bibliography" w:semiHidden="1" w:uiPriority="37" w:unhideWhenUsed="1"/>
+    <w:lsdException w:name="TOC Heading" w:semiHidden="1" w:uiPriority="39" w:unhideWhenUsed="1" w:qFormat="1"/>
+    <w:lsdException w:name="Plain Table 1" w:uiPriority="41"/>
+    <w:lsdException w:name="Plain Table 2" w:uiPriority="42"/>
+    <w:lsdException w:name="Plain Table 3" w:uiPriority="43"/>
+    <w:lsdException w:name="Plain Table 4" w:uiPriority="44"/>
+    <w:lsdException w:name="Plain Table 5" w:uiPriority="45"/>
+    <w:lsdException w:name="Grid Table Light" w:uiPriority="40"/>
+    <w:lsdException w:name="Grid Table 1 Light" w:uiPriority="46"/>
+    <w:lsdException w:name="Grid Table 2" w:uiPriority="47"/>
+    <w:lsdException w:name="Grid Table 3" w:uiPriority="48"/>
+    <w:lsdException w:name="Grid Table 4" w:uiPriority="49"/>
+    <w:lsdException w:name="Grid Table 5 Dark" w:uiPriority="50"/>
+    <w:lsdException w:name="Grid Table 6 Colorful" w:uiPriority="51"/>
+    <w:lsdException w:name="Grid Table 7 Colorful" w:uiPriority="52"/>
+    <w:lsdException w:name="Grid Table 1 Light Accent 1" w:uiPriority="46"/>
+    <w:lsdException w:name="Grid Table 2 Accent 1" w:uiPriority="47"/>
+    <w:lsdException w:name="Grid Table 3 Accent 1" w:uiPriority="48"/>
+    <w:lsdException w:name="Grid Table 4 Accent 1" w:uiPriority="49"/>
+    <w:lsdException w:name="Grid Table 5 Dark Accent 1" w:uiPriority="50"/>
+    <w:lsdException w:name="Grid Table 6 Colorful Accent 1" w:uiPriority="51"/>
+    <w:lsdException w:name="Grid Table 7 Colorful Accent 1" w:uiPriority="52"/>
+    <w:lsdException w:name="Grid Table 1 Light Accent 2" w:uiPriority="46"/>
+    <w:lsdException w:name="Grid Table 2 Accent 2" w:uiPriority="47"/>
+    <w:lsdException w:name="Grid Table 3 Accent 2" w:uiPriority="48"/>
+    <w:lsdException w:name="Grid Table 4 Accent 2" w:uiPriority="49"/>
+    <w:lsdException w:name="Grid Table 5 Dark Accent 2" w:uiPriority="50"/>
+    <w:lsdException w:name="Grid Table 6 Colorful Accent 2" w:uiPriority="51"/>
+    <w:lsdException w:name="Grid Table 7 Colorful Accent 2" w:uiPriority="52"/>
+    <w:lsdException w:name="Grid Table 1 Light Accent 3" w:uiPriority="46"/>
+    <w:lsdException w:name="Grid Table 2 Accent 3" w:uiPriority="47"/>
+    <w:lsdException w:name="Grid Table 3 Accent 3" w:uiPriority="48"/>
+    <w:lsdException w:name="Grid Table 4 Accent 3" w:uiPriority="49"/>
+    <w:lsdException w:name="Grid Table 5 Dark Accent 3" w:uiPriority="50"/>
+    <w:lsdException w:name="Grid Table 6 Colorful Accent 3" w:uiPriority="51"/>
+    <w:lsdException w:name="Grid Table 7 Colorful Accent 3" w:uiPriority="52"/>
+    <w:lsdException w:name="Grid Table 1 Light Accent 4" w:uiPriority="46"/>
+    <w:lsdException w:name="Grid Table 2 Accent 4" w:uiPriority="47"/>
+    <w:lsdException w:name="Grid Table 3 Accent 4" w:uiPriority="48"/>
+    <w:lsdException w:name="Grid Table 4 Accent 4" w:uiPriority="49"/>
+    <w:lsdException w:name="Grid Table 5 Dark Accent 4" w:uiPriority="50"/>
+    <w:lsdException w:name="Grid Table 6 Colorful Accent 4" w:uiPriority="51"/>
+    <w:lsdException w:name="Grid Table 7 Colorful Accent 4" w:uiPriority="52"/>
+    <w:lsdException w:name="Grid Table 1 Light Accent 5" w:uiPriority="46"/>
+    <w:lsdException w:name="Grid Table 2 Accent 5" w:uiPriority="47"/>
+    <w:lsdException w:name="Grid Table 3 Accent 5" w:uiPriority="48"/>
+    <w:lsdException w:name="Grid Table 4 Accent 5" w:uiPriority="49"/>
+    <w:lsdException w:name="Grid Table 5 Dark Accent 5" w:uiPriority="50"/>
+    <w:lsdException w:name="Grid Table 6 Colorful Accent 5" w:uiPriority="51"/>
+    <w:lsdException w:name="Grid Table 7 Colorful Accent 5" w:uiPriority="52"/>
+    <w:lsdException w:name="Grid Table 1 Light Accent 6" w:uiPriority="46"/>
+    <w:lsdException w:name="Grid Table 2 Accent 6" w:uiPriority="47"/>
+    <w:lsdException w:name="Grid Table 3 Accent 6" w:uiPriority="48"/>
+    <w:lsdException w:name="Grid Table 4 Accent 6" w:uiPriority="49"/>
+    <w:lsdException w:name="Grid Table 5 Dark Accent 6" w:uiPriority="50"/>
+    <w:lsdException w:name="Grid Table 6 Colorful Accent 6" w:uiPriority="51"/>
+    <w:lsdException w:name="Grid Table 7 Colorful Accent 6" w:uiPriority="52"/>
+    <w:lsdException w:name="List Table 1 Light" w:uiPriority="46"/>
+    <w:lsdException w:name="List Table 2" w:uiPriority="47"/>
+    <w:lsdException w:name="List Table 3" w:uiPriority="48"/>
+    <w:lsdException w:name="List Table 4" w:uiPriority="49"/>
+    <w:lsdException w:name="List Table 5 Dark" w:uiPriority="50"/>
+    <w:lsdException w:name="List Table 6 Colorful" w:uiPriority="51"/>
+    <w:lsdException w:name="List Table 7 Colorful" w:uiPriority="52"/>
+    <w:lsdException w:name="List Table 1 Light Accent 1" w:uiPriority="46"/>
+    <w:lsdException w:name="List Table 2 Accent 1" w:uiPriority="47"/>
+    <w:lsdException w:name="List Table 3 Accent 1" w:uiPriority="48"/>
+    <w:lsdException w:name="List Table 4 Accent 1" w:uiPriority="49"/>
+    <w:lsdException w:name="List Table 5 Dark Accent 1" w:uiPriority="50"/>
+    <w:lsdException w:name="List Table 6 Colorful Accent 1" w:uiPriority="51"/>
+    <w:lsdException w:name="List Table 7 Colorful Accent 1" w:uiPriority="52"/>
+    <w:lsdException w:name="List Table 1 Light Accent 2" w:uiPriority="46"/>
+    <w:lsdException w:name="List Table 2 Accent 2" w:uiPriority="47"/>
+    <w:lsdException w:name="List Table 3 Accent 2" w:uiPriority="48"/>
+    <w:lsdException w:name="List Table 4 Accent 2" w:uiPriority="49"/>
+    <w:lsdException w:name="List Table 5 Dark Accent 2" w:uiPriority="50"/>
+    <w:lsdException w:name="List Table 6 Colorful Accent 2" w:uiPriority="51"/>
+    <w:lsdException w:name="List Table 7 Colorful Accent 2" w:uiPriority="52"/>
+    <w:lsdException w:name="List Table 1 Light Accent 3" w:uiPriority="46"/>
+    <w:lsdException w:name="List Table 2 Accent 3" w:uiPriority="47"/>
+    <w:lsdException w:name="List Table 3 Accent 3" w:uiPriority="48"/>
+    <w:lsdException w:name="List Table 4 Accent 3" w:uiPriority="49"/>
+    <w:lsdException w:name="List Table 5 Dark Accent 3" w:uiPriority="50"/>
+    <w:lsdException w:name="List Table 6 Colorful Accent 3" w:uiPriority="51"/>
+    <w:lsdException w:name="List Table 7 Colorful Accent 3" w:uiPriority="52"/>
+    <w:lsdException w:name="List Table 1 Light Accent 4" w:uiPriority="46"/>
+    <w:lsdException w:name="List Table 2 Accent 4" w:uiPriority="47"/>
+    <w:lsdException w:name="List Table 3 Accent 4" w:uiPriority="48"/>
+    <w:lsdException w:name="List Table 4 Accent 4" w:uiPriority="49"/>
+    <w:lsdException w:name="List Table 5 Dark Accent 4" w:uiPriority="50"/>
+    <w:lsdException w:name="List Table 6 Colorful Accent 4" w:uiPriority="51"/>
+    <w:lsdException w:name="List Table 7 Colorful Accent 4" w:uiPriority="52"/>
+    <w:lsdException w:name="List Table 1 Light Accent 5" w:uiPriority="46"/>
+    <w:lsdException w:name="List Table 2 Accent 5" w:uiPriority="47"/>
+    <w:lsdException w:name="List Table 3 Accent 5" w:uiPriority="48"/>
+    <w:lsdException w:name="List Table 4 Accent 5" w:uiPriority="49"/>
+    <w:lsdException w:name="List Table 5 Dark Accent 5" w:uiPriority="50"/>
+    <w:lsdException w:name="List Table 6 Colorful Accent 5" w:uiPriority="51"/>
+    <w:lsdException w:name="List Table 7 Colorful Accent 5" w:uiPriority="52"/>
+    <w:lsdException w:name="List Table 1 Light Accent 6" w:uiPriority="46"/>
+    <w:lsdException w:name="List Table 2 Accent 6" w:uiPriority="47"/>
+    <w:lsdException w:name="List Table 3 Accent 6" w:uiPriority="48"/>
+    <w:lsdException w:name="List Table 4 Accent 6" w:uiPriority="49"/>
+    <w:lsdException w:name="List Table 5 Dark Accent 6" w:uiPriority="50"/>
+    <w:lsdException w:name="List Table 6 Colorful Accent 6" w:uiPriority="51"/>
+    <w:lsdException w:name="List Table 7 Colorful Accent 6" w:uiPriority="52"/>
   </w:latentStyles>
   <w:style w:type="paragraph" w:default="1" w:styleId="Normal">
     <w:name w:val="Normal"/>
@@ -2388,13 +2543,13 @@
       <w:lang w:val="es-CO"/>
     </w:rPr>
   </w:style>
-  <w:style w:type="character" w:default="1" w:styleId="Fuentedeprrafopredeter">
+  <w:style w:type="character" w:default="1" w:styleId="DefaultParagraphFont">
     <w:name w:val="Default Paragraph Font"/>
     <w:uiPriority w:val="1"/>
     <w:semiHidden/>
     <w:unhideWhenUsed/>
   </w:style>
-  <w:style w:type="table" w:default="1" w:styleId="Tablanormal">
+  <w:style w:type="table" w:default="1" w:styleId="TableNormal">
     <w:name w:val="Normal Table"/>
     <w:uiPriority w:val="99"/>
     <w:semiHidden/>
@@ -2409,13 +2564,13 @@
       </w:tblCellMar>
     </w:tblPr>
   </w:style>
-  <w:style w:type="numbering" w:default="1" w:styleId="Sinlista">
+  <w:style w:type="numbering" w:default="1" w:styleId="NoList">
     <w:name w:val="No List"/>
     <w:uiPriority w:val="99"/>
     <w:semiHidden/>
     <w:unhideWhenUsed/>
   </w:style>
-  <w:style w:type="paragraph" w:styleId="Prrafodelista">
+  <w:style w:type="paragraph" w:styleId="ListParagraph">
     <w:name w:val="List Paragraph"/>
     <w:basedOn w:val="Normal"/>
     <w:uiPriority w:val="34"/>
@@ -2426,10 +2581,10 @@
       <w:contextualSpacing/>
     </w:pPr>
   </w:style>
-  <w:style w:type="paragraph" w:styleId="HTMLconformatoprevio">
+  <w:style w:type="paragraph" w:styleId="HTMLPreformatted">
     <w:name w:val="HTML Preformatted"/>
     <w:basedOn w:val="Normal"/>
-    <w:link w:val="HTMLconformatoprevioCar"/>
+    <w:link w:val="HTMLPreformattedChar"/>
     <w:uiPriority w:val="99"/>
     <w:semiHidden/>
     <w:unhideWhenUsed/>
@@ -2461,10 +2616,10 @@
       <w:szCs w:val="20"/>
     </w:rPr>
   </w:style>
-  <w:style w:type="character" w:customStyle="1" w:styleId="HTMLconformatoprevioCar">
-    <w:name w:val="HTML con formato previo Car"/>
-    <w:basedOn w:val="Fuentedeprrafopredeter"/>
-    <w:link w:val="HTMLconformatoprevio"/>
+  <w:style w:type="character" w:customStyle="1" w:styleId="HTMLPreformattedChar">
+    <w:name w:val="HTML Preformatted Char"/>
+    <w:basedOn w:val="DefaultParagraphFont"/>
+    <w:link w:val="HTMLPreformatted"/>
     <w:uiPriority w:val="99"/>
     <w:semiHidden/>
     <w:rsid w:val="00ED60F0"/>
@@ -2474,275 +2629,9 @@
       <w:szCs w:val="20"/>
     </w:rPr>
   </w:style>
-  <w:style w:type="character" w:styleId="CdigoHTML">
+  <w:style w:type="character" w:styleId="HTMLCode">
     <w:name w:val="HTML Code"/>
-    <w:basedOn w:val="Fuentedeprrafopredeter"/>
-    <w:uiPriority w:val="99"/>
-    <w:semiHidden/>
-    <w:unhideWhenUsed/>
-    <w:rsid w:val="00205DD6"/>
-    <w:rPr>
-      <w:rFonts w:ascii="Courier New" w:eastAsia="Times New Roman" w:hAnsi="Courier New" w:cs="Courier New"/>
-      <w:sz w:val="20"/>
-      <w:szCs w:val="20"/>
-    </w:rPr>
-  </w:style>
-</w:styles>
-</file>
-
-<file path=word/stylesWithEffects.xml><?xml version="1.0" encoding="utf-8"?>
-<w:styles xmlns:wpc="http://schemas.microsoft.com/office/word/2010/wordprocessingCanvas" xmlns:mc="http://schemas.openxmlformats.org/markup-compatibility/2006" xmlns:o="urn:schemas-microsoft-com:office:office" xmlns:r="http://schemas.openxmlformats.org/officeDocument/2006/relationships" xmlns:m="http://schemas.openxmlformats.org/officeDocument/2006/math" xmlns:v="urn:schemas-microsoft-com:vml" xmlns:wp14="http://schemas.microsoft.com/office/word/2010/wordprocessingDrawing" xmlns:wp="http://schemas.openxmlformats.org/drawingml/2006/wordprocessingDrawing" xmlns:w10="urn:schemas-microsoft-com:office:word" xmlns:w="http://schemas.openxmlformats.org/wordprocessingml/2006/main" xmlns:w14="http://schemas.microsoft.com/office/word/2010/wordml" xmlns:wpg="http://schemas.microsoft.com/office/word/2010/wordprocessingGroup" xmlns:wpi="http://schemas.microsoft.com/office/word/2010/wordprocessingInk" xmlns:wne="http://schemas.microsoft.com/office/word/2006/wordml" xmlns:wps="http://schemas.microsoft.com/office/word/2010/wordprocessingShape" mc:Ignorable="w14 wp14">
-  <w:docDefaults>
-    <w:rPrDefault>
-      <w:rPr>
-        <w:rFonts w:asciiTheme="minorHAnsi" w:eastAsiaTheme="minorHAnsi" w:hAnsiTheme="minorHAnsi" w:cstheme="minorBidi"/>
-        <w:sz w:val="22"/>
-        <w:szCs w:val="22"/>
-        <w:lang w:val="en-US" w:eastAsia="en-US" w:bidi="ar-SA"/>
-      </w:rPr>
-    </w:rPrDefault>
-    <w:pPrDefault>
-      <w:pPr>
-        <w:spacing w:after="160" w:line="259" w:lineRule="auto"/>
-      </w:pPr>
-    </w:pPrDefault>
-  </w:docDefaults>
-  <w:latentStyles w:defLockedState="0" w:defUIPriority="99" w:defSemiHidden="1" w:defUnhideWhenUsed="1" w:defQFormat="0" w:count="267">
-    <w:lsdException w:name="Normal" w:semiHidden="0" w:uiPriority="0" w:unhideWhenUsed="0" w:qFormat="1"/>
-    <w:lsdException w:name="heading 1" w:semiHidden="0" w:uiPriority="9" w:unhideWhenUsed="0" w:qFormat="1"/>
-    <w:lsdException w:name="heading 2" w:uiPriority="9" w:qFormat="1"/>
-    <w:lsdException w:name="heading 3" w:uiPriority="9" w:qFormat="1"/>
-    <w:lsdException w:name="heading 4" w:uiPriority="9" w:qFormat="1"/>
-    <w:lsdException w:name="heading 5" w:uiPriority="9" w:qFormat="1"/>
-    <w:lsdException w:name="heading 6" w:uiPriority="9" w:qFormat="1"/>
-    <w:lsdException w:name="heading 7" w:uiPriority="9" w:qFormat="1"/>
-    <w:lsdException w:name="heading 8" w:uiPriority="9" w:qFormat="1"/>
-    <w:lsdException w:name="heading 9" w:uiPriority="9" w:qFormat="1"/>
-    <w:lsdException w:name="toc 1" w:uiPriority="39"/>
-    <w:lsdException w:name="toc 2" w:uiPriority="39"/>
-    <w:lsdException w:name="toc 3" w:uiPriority="39"/>
-    <w:lsdException w:name="toc 4" w:uiPriority="39"/>
-    <w:lsdException w:name="toc 5" w:uiPriority="39"/>
-    <w:lsdException w:name="toc 6" w:uiPriority="39"/>
-    <w:lsdException w:name="toc 7" w:uiPriority="39"/>
-    <w:lsdException w:name="toc 8" w:uiPriority="39"/>
-    <w:lsdException w:name="toc 9" w:uiPriority="39"/>
-    <w:lsdException w:name="caption" w:uiPriority="35" w:qFormat="1"/>
-    <w:lsdException w:name="Title" w:semiHidden="0" w:uiPriority="10" w:unhideWhenUsed="0" w:qFormat="1"/>
-    <w:lsdException w:name="Default Paragraph Font" w:uiPriority="1"/>
-    <w:lsdException w:name="Subtitle" w:semiHidden="0" w:uiPriority="11" w:unhideWhenUsed="0" w:qFormat="1"/>
-    <w:lsdException w:name="Strong" w:semiHidden="0" w:uiPriority="22" w:unhideWhenUsed="0" w:qFormat="1"/>
-    <w:lsdException w:name="Emphasis" w:semiHidden="0" w:uiPriority="20" w:unhideWhenUsed="0" w:qFormat="1"/>
-    <w:lsdException w:name="Table Grid" w:semiHidden="0" w:uiPriority="39" w:unhideWhenUsed="0"/>
-    <w:lsdException w:name="Placeholder Text" w:unhideWhenUsed="0"/>
-    <w:lsdException w:name="No Spacing" w:semiHidden="0" w:uiPriority="1" w:unhideWhenUsed="0" w:qFormat="1"/>
-    <w:lsdException w:name="Light Shading" w:semiHidden="0" w:uiPriority="60" w:unhideWhenUsed="0"/>
-    <w:lsdException w:name="Light List" w:semiHidden="0" w:uiPriority="61" w:unhideWhenUsed="0"/>
-    <w:lsdException w:name="Light Grid" w:semiHidden="0" w:uiPriority="62" w:unhideWhenUsed="0"/>
-    <w:lsdException w:name="Medium Shading 1" w:semiHidden="0" w:uiPriority="63" w:unhideWhenUsed="0"/>
-    <w:lsdException w:name="Medium Shading 2" w:semiHidden="0" w:uiPriority="64" w:unhideWhenUsed="0"/>
-    <w:lsdException w:name="Medium List 1" w:semiHidden="0" w:uiPriority="65" w:unhideWhenUsed="0"/>
-    <w:lsdException w:name="Medium List 2" w:semiHidden="0" w:uiPriority="66" w:unhideWhenUsed="0"/>
-    <w:lsdException w:name="Medium Grid 1" w:semiHidden="0" w:uiPriority="67" w:unhideWhenUsed="0"/>
-    <w:lsdException w:name="Medium Grid 2" w:semiHidden="0" w:uiPriority="68" w:unhideWhenUsed="0"/>
-    <w:lsdException w:name="Medium Grid 3" w:semiHidden="0" w:uiPriority="69" w:unhideWhenUsed="0"/>
-    <w:lsdException w:name="Dark List" w:semiHidden="0" w:uiPriority="70" w:unhideWhenUsed="0"/>
-    <w:lsdException w:name="Colorful Shading" w:semiHidden="0" w:uiPriority="71" w:unhideWhenUsed="0"/>
-    <w:lsdException w:name="Colorful List" w:semiHidden="0" w:uiPriority="72" w:unhideWhenUsed="0"/>
-    <w:lsdException w:name="Colorful Grid" w:semiHidden="0" w:uiPriority="73" w:unhideWhenUsed="0"/>
-    <w:lsdException w:name="Light Shading Accent 1" w:semiHidden="0" w:uiPriority="60" w:unhideWhenUsed="0"/>
-    <w:lsdException w:name="Light List Accent 1" w:semiHidden="0" w:uiPriority="61" w:unhideWhenUsed="0"/>
-    <w:lsdException w:name="Light Grid Accent 1" w:semiHidden="0" w:uiPriority="62" w:unhideWhenUsed="0"/>
-    <w:lsdException w:name="Medium Shading 1 Accent 1" w:semiHidden="0" w:uiPriority="63" w:unhideWhenUsed="0"/>
-    <w:lsdException w:name="Medium Shading 2 Accent 1" w:semiHidden="0" w:uiPriority="64" w:unhideWhenUsed="0"/>
-    <w:lsdException w:name="Medium List 1 Accent 1" w:semiHidden="0" w:uiPriority="65" w:unhideWhenUsed="0"/>
-    <w:lsdException w:name="Revision" w:unhideWhenUsed="0"/>
-    <w:lsdException w:name="List Paragraph" w:semiHidden="0" w:uiPriority="34" w:unhideWhenUsed="0" w:qFormat="1"/>
-    <w:lsdException w:name="Quote" w:semiHidden="0" w:uiPriority="29" w:unhideWhenUsed="0" w:qFormat="1"/>
-    <w:lsdException w:name="Intense Quote" w:semiHidden="0" w:uiPriority="30" w:unhideWhenUsed="0" w:qFormat="1"/>
-    <w:lsdException w:name="Medium List 2 Accent 1" w:semiHidden="0" w:uiPriority="66" w:unhideWhenUsed="0"/>
-    <w:lsdException w:name="Medium Grid 1 Accent 1" w:semiHidden="0" w:uiPriority="67" w:unhideWhenUsed="0"/>
-    <w:lsdException w:name="Medium Grid 2 Accent 1" w:semiHidden="0" w:uiPriority="68" w:unhideWhenUsed="0"/>
-    <w:lsdException w:name="Medium Grid 3 Accent 1" w:semiHidden="0" w:uiPriority="69" w:unhideWhenUsed="0"/>
-    <w:lsdException w:name="Dark List Accent 1" w:semiHidden="0" w:uiPriority="70" w:unhideWhenUsed="0"/>
-    <w:lsdException w:name="Colorful Shading Accent 1" w:semiHidden="0" w:uiPriority="71" w:unhideWhenUsed="0"/>
-    <w:lsdException w:name="Colorful List Accent 1" w:semiHidden="0" w:uiPriority="72" w:unhideWhenUsed="0"/>
-    <w:lsdException w:name="Colorful Grid Accent 1" w:semiHidden="0" w:uiPriority="73" w:unhideWhenUsed="0"/>
-    <w:lsdException w:name="Light Shading Accent 2" w:semiHidden="0" w:uiPriority="60" w:unhideWhenUsed="0"/>
-    <w:lsdException w:name="Light List Accent 2" w:semiHidden="0" w:uiPriority="61" w:unhideWhenUsed="0"/>
-    <w:lsdException w:name="Light Grid Accent 2" w:semiHidden="0" w:uiPriority="62" w:unhideWhenUsed="0"/>
-    <w:lsdException w:name="Medium Shading 1 Accent 2" w:semiHidden="0" w:uiPriority="63" w:unhideWhenUsed="0"/>
-    <w:lsdException w:name="Medium Shading 2 Accent 2" w:semiHidden="0" w:uiPriority="64" w:unhideWhenUsed="0"/>
-    <w:lsdException w:name="Medium List 1 Accent 2" w:semiHidden="0" w:uiPriority="65" w:unhideWhenUsed="0"/>
-    <w:lsdException w:name="Medium List 2 Accent 2" w:semiHidden="0" w:uiPriority="66" w:unhideWhenUsed="0"/>
-    <w:lsdException w:name="Medium Grid 1 Accent 2" w:semiHidden="0" w:uiPriority="67" w:unhideWhenUsed="0"/>
-    <w:lsdException w:name="Medium Grid 2 Accent 2" w:semiHidden="0" w:uiPriority="68" w:unhideWhenUsed="0"/>
-    <w:lsdException w:name="Medium Grid 3 Accent 2" w:semiHidden="0" w:uiPriority="69" w:unhideWhenUsed="0"/>
-    <w:lsdException w:name="Dark List Accent 2" w:semiHidden="0" w:uiPriority="70" w:unhideWhenUsed="0"/>
-    <w:lsdException w:name="Colorful Shading Accent 2" w:semiHidden="0" w:uiPriority="71" w:unhideWhenUsed="0"/>
-    <w:lsdException w:name="Colorful List Accent 2" w:semiHidden="0" w:uiPriority="72" w:unhideWhenUsed="0"/>
-    <w:lsdException w:name="Colorful Grid Accent 2" w:semiHidden="0" w:uiPriority="73" w:unhideWhenUsed="0"/>
-    <w:lsdException w:name="Light Shading Accent 3" w:semiHidden="0" w:uiPriority="60" w:unhideWhenUsed="0"/>
-    <w:lsdException w:name="Light List Accent 3" w:semiHidden="0" w:uiPriority="61" w:unhideWhenUsed="0"/>
-    <w:lsdException w:name="Light Grid Accent 3" w:semiHidden="0" w:uiPriority="62" w:unhideWhenUsed="0"/>
-    <w:lsdException w:name="Medium Shading 1 Accent 3" w:semiHidden="0" w:uiPriority="63" w:unhideWhenUsed="0"/>
-    <w:lsdException w:name="Medium Shading 2 Accent 3" w:semiHidden="0" w:uiPriority="64" w:unhideWhenUsed="0"/>
-    <w:lsdException w:name="Medium List 1 Accent 3" w:semiHidden="0" w:uiPriority="65" w:unhideWhenUsed="0"/>
-    <w:lsdException w:name="Medium List 2 Accent 3" w:semiHidden="0" w:uiPriority="66" w:unhideWhenUsed="0"/>
-    <w:lsdException w:name="Medium Grid 1 Accent 3" w:semiHidden="0" w:uiPriority="67" w:unhideWhenUsed="0"/>
-    <w:lsdException w:name="Medium Grid 2 Accent 3" w:semiHidden="0" w:uiPriority="68" w:unhideWhenUsed="0"/>
-    <w:lsdException w:name="Medium Grid 3 Accent 3" w:semiHidden="0" w:uiPriority="69" w:unhideWhenUsed="0"/>
-    <w:lsdException w:name="Dark List Accent 3" w:semiHidden="0" w:uiPriority="70" w:unhideWhenUsed="0"/>
-    <w:lsdException w:name="Colorful Shading Accent 3" w:semiHidden="0" w:uiPriority="71" w:unhideWhenUsed="0"/>
-    <w:lsdException w:name="Colorful List Accent 3" w:semiHidden="0" w:uiPriority="72" w:unhideWhenUsed="0"/>
-    <w:lsdException w:name="Colorful Grid Accent 3" w:semiHidden="0" w:uiPriority="73" w:unhideWhenUsed="0"/>
-    <w:lsdException w:name="Light Shading Accent 4" w:semiHidden="0" w:uiPriority="60" w:unhideWhenUsed="0"/>
-    <w:lsdException w:name="Light List Accent 4" w:semiHidden="0" w:uiPriority="61" w:unhideWhenUsed="0"/>
-    <w:lsdException w:name="Light Grid Accent 4" w:semiHidden="0" w:uiPriority="62" w:unhideWhenUsed="0"/>
-    <w:lsdException w:name="Medium Shading 1 Accent 4" w:semiHidden="0" w:uiPriority="63" w:unhideWhenUsed="0"/>
-    <w:lsdException w:name="Medium Shading 2 Accent 4" w:semiHidden="0" w:uiPriority="64" w:unhideWhenUsed="0"/>
-    <w:lsdException w:name="Medium List 1 Accent 4" w:semiHidden="0" w:uiPriority="65" w:unhideWhenUsed="0"/>
-    <w:lsdException w:name="Medium List 2 Accent 4" w:semiHidden="0" w:uiPriority="66" w:unhideWhenUsed="0"/>
-    <w:lsdException w:name="Medium Grid 1 Accent 4" w:semiHidden="0" w:uiPriority="67" w:unhideWhenUsed="0"/>
-    <w:lsdException w:name="Medium Grid 2 Accent 4" w:semiHidden="0" w:uiPriority="68" w:unhideWhenUsed="0"/>
-    <w:lsdException w:name="Medium Grid 3 Accent 4" w:semiHidden="0" w:uiPriority="69" w:unhideWhenUsed="0"/>
-    <w:lsdException w:name="Dark List Accent 4" w:semiHidden="0" w:uiPriority="70" w:unhideWhenUsed="0"/>
-    <w:lsdException w:name="Colorful Shading Accent 4" w:semiHidden="0" w:uiPriority="71" w:unhideWhenUsed="0"/>
-    <w:lsdException w:name="Colorful List Accent 4" w:semiHidden="0" w:uiPriority="72" w:unhideWhenUsed="0"/>
-    <w:lsdException w:name="Colorful Grid Accent 4" w:semiHidden="0" w:uiPriority="73" w:unhideWhenUsed="0"/>
-    <w:lsdException w:name="Light Shading Accent 5" w:semiHidden="0" w:uiPriority="60" w:unhideWhenUsed="0"/>
-    <w:lsdException w:name="Light List Accent 5" w:semiHidden="0" w:uiPriority="61" w:unhideWhenUsed="0"/>
-    <w:lsdException w:name="Light Grid Accent 5" w:semiHidden="0" w:uiPriority="62" w:unhideWhenUsed="0"/>
-    <w:lsdException w:name="Medium Shading 1 Accent 5" w:semiHidden="0" w:uiPriority="63" w:unhideWhenUsed="0"/>
-    <w:lsdException w:name="Medium Shading 2 Accent 5" w:semiHidden="0" w:uiPriority="64" w:unhideWhenUsed="0"/>
-    <w:lsdException w:name="Medium List 1 Accent 5" w:semiHidden="0" w:uiPriority="65" w:unhideWhenUsed="0"/>
-    <w:lsdException w:name="Medium List 2 Accent 5" w:semiHidden="0" w:uiPriority="66" w:unhideWhenUsed="0"/>
-    <w:lsdException w:name="Medium Grid 1 Accent 5" w:semiHidden="0" w:uiPriority="67" w:unhideWhenUsed="0"/>
-    <w:lsdException w:name="Medium Grid 2 Accent 5" w:semiHidden="0" w:uiPriority="68" w:unhideWhenUsed="0"/>
-    <w:lsdException w:name="Medium Grid 3 Accent 5" w:semiHidden="0" w:uiPriority="69" w:unhideWhenUsed="0"/>
-    <w:lsdException w:name="Dark List Accent 5" w:semiHidden="0" w:uiPriority="70" w:unhideWhenUsed="0"/>
-    <w:lsdException w:name="Colorful Shading Accent 5" w:semiHidden="0" w:uiPriority="71" w:unhideWhenUsed="0"/>
-    <w:lsdException w:name="Colorful List Accent 5" w:semiHidden="0" w:uiPriority="72" w:unhideWhenUsed="0"/>
-    <w:lsdException w:name="Colorful Grid Accent 5" w:semiHidden="0" w:uiPriority="73" w:unhideWhenUsed="0"/>
-    <w:lsdException w:name="Light Shading Accent 6" w:semiHidden="0" w:uiPriority="60" w:unhideWhenUsed="0"/>
-    <w:lsdException w:name="Light List Accent 6" w:semiHidden="0" w:uiPriority="61" w:unhideWhenUsed="0"/>
-    <w:lsdException w:name="Light Grid Accent 6" w:semiHidden="0" w:uiPriority="62" w:unhideWhenUsed="0"/>
-    <w:lsdException w:name="Medium Shading 1 Accent 6" w:semiHidden="0" w:uiPriority="63" w:unhideWhenUsed="0"/>
-    <w:lsdException w:name="Medium Shading 2 Accent 6" w:semiHidden="0" w:uiPriority="64" w:unhideWhenUsed="0"/>
-    <w:lsdException w:name="Medium List 1 Accent 6" w:semiHidden="0" w:uiPriority="65" w:unhideWhenUsed="0"/>
-    <w:lsdException w:name="Medium List 2 Accent 6" w:semiHidden="0" w:uiPriority="66" w:unhideWhenUsed="0"/>
-    <w:lsdException w:name="Medium Grid 1 Accent 6" w:semiHidden="0" w:uiPriority="67" w:unhideWhenUsed="0"/>
-    <w:lsdException w:name="Medium Grid 2 Accent 6" w:semiHidden="0" w:uiPriority="68" w:unhideWhenUsed="0"/>
-    <w:lsdException w:name="Medium Grid 3 Accent 6" w:semiHidden="0" w:uiPriority="69" w:unhideWhenUsed="0"/>
-    <w:lsdException w:name="Dark List Accent 6" w:semiHidden="0" w:uiPriority="70" w:unhideWhenUsed="0"/>
-    <w:lsdException w:name="Colorful Shading Accent 6" w:semiHidden="0" w:uiPriority="71" w:unhideWhenUsed="0"/>
-    <w:lsdException w:name="Colorful List Accent 6" w:semiHidden="0" w:uiPriority="72" w:unhideWhenUsed="0"/>
-    <w:lsdException w:name="Colorful Grid Accent 6" w:semiHidden="0" w:uiPriority="73" w:unhideWhenUsed="0"/>
-    <w:lsdException w:name="Subtle Emphasis" w:semiHidden="0" w:uiPriority="19" w:unhideWhenUsed="0" w:qFormat="1"/>
-    <w:lsdException w:name="Intense Emphasis" w:semiHidden="0" w:uiPriority="21" w:unhideWhenUsed="0" w:qFormat="1"/>
-    <w:lsdException w:name="Subtle Reference" w:semiHidden="0" w:uiPriority="31" w:unhideWhenUsed="0" w:qFormat="1"/>
-    <w:lsdException w:name="Intense Reference" w:semiHidden="0" w:uiPriority="32" w:unhideWhenUsed="0" w:qFormat="1"/>
-    <w:lsdException w:name="Book Title" w:semiHidden="0" w:uiPriority="33" w:unhideWhenUsed="0" w:qFormat="1"/>
-    <w:lsdException w:name="Bibliography" w:uiPriority="37"/>
-    <w:lsdException w:name="TOC Heading" w:uiPriority="39" w:qFormat="1"/>
-  </w:latentStyles>
-  <w:style w:type="paragraph" w:default="1" w:styleId="Normal">
-    <w:name w:val="Normal"/>
-    <w:qFormat/>
-    <w:rPr>
-      <w:noProof/>
-      <w:lang w:val="es-CO"/>
-    </w:rPr>
-  </w:style>
-  <w:style w:type="character" w:default="1" w:styleId="Fuentedeprrafopredeter">
-    <w:name w:val="Default Paragraph Font"/>
-    <w:uiPriority w:val="1"/>
-    <w:semiHidden/>
-    <w:unhideWhenUsed/>
-  </w:style>
-  <w:style w:type="table" w:default="1" w:styleId="Tablanormal">
-    <w:name w:val="Normal Table"/>
-    <w:uiPriority w:val="99"/>
-    <w:semiHidden/>
-    <w:unhideWhenUsed/>
-    <w:tblPr>
-      <w:tblInd w:w="0" w:type="dxa"/>
-      <w:tblCellMar>
-        <w:top w:w="0" w:type="dxa"/>
-        <w:left w:w="108" w:type="dxa"/>
-        <w:bottom w:w="0" w:type="dxa"/>
-        <w:right w:w="108" w:type="dxa"/>
-      </w:tblCellMar>
-    </w:tblPr>
-  </w:style>
-  <w:style w:type="numbering" w:default="1" w:styleId="Sinlista">
-    <w:name w:val="No List"/>
-    <w:uiPriority w:val="99"/>
-    <w:semiHidden/>
-    <w:unhideWhenUsed/>
-  </w:style>
-  <w:style w:type="paragraph" w:styleId="Prrafodelista">
-    <w:name w:val="List Paragraph"/>
-    <w:basedOn w:val="Normal"/>
-    <w:uiPriority w:val="34"/>
-    <w:qFormat/>
-    <w:rsid w:val="006972B5"/>
-    <w:pPr>
-      <w:ind w:left="720"/>
-      <w:contextualSpacing/>
-    </w:pPr>
-  </w:style>
-  <w:style w:type="paragraph" w:styleId="HTMLconformatoprevio">
-    <w:name w:val="HTML Preformatted"/>
-    <w:basedOn w:val="Normal"/>
-    <w:link w:val="HTMLconformatoprevioCar"/>
-    <w:uiPriority w:val="99"/>
-    <w:semiHidden/>
-    <w:unhideWhenUsed/>
-    <w:rsid w:val="00ED60F0"/>
-    <w:pPr>
-      <w:tabs>
-        <w:tab w:val="left" w:pos="916"/>
-        <w:tab w:val="left" w:pos="1832"/>
-        <w:tab w:val="left" w:pos="2748"/>
-        <w:tab w:val="left" w:pos="3664"/>
-        <w:tab w:val="left" w:pos="4580"/>
-        <w:tab w:val="left" w:pos="5496"/>
-        <w:tab w:val="left" w:pos="6412"/>
-        <w:tab w:val="left" w:pos="7328"/>
-        <w:tab w:val="left" w:pos="8244"/>
-        <w:tab w:val="left" w:pos="9160"/>
-        <w:tab w:val="left" w:pos="10076"/>
-        <w:tab w:val="left" w:pos="10992"/>
-        <w:tab w:val="left" w:pos="11908"/>
-        <w:tab w:val="left" w:pos="12824"/>
-        <w:tab w:val="left" w:pos="13740"/>
-        <w:tab w:val="left" w:pos="14656"/>
-      </w:tabs>
-      <w:spacing w:after="0" w:line="240" w:lineRule="auto"/>
-    </w:pPr>
-    <w:rPr>
-      <w:rFonts w:ascii="Courier New" w:eastAsia="Times New Roman" w:hAnsi="Courier New" w:cs="Courier New"/>
-      <w:sz w:val="20"/>
-      <w:szCs w:val="20"/>
-    </w:rPr>
-  </w:style>
-  <w:style w:type="character" w:customStyle="1" w:styleId="HTMLconformatoprevioCar">
-    <w:name w:val="HTML con formato previo Car"/>
-    <w:basedOn w:val="Fuentedeprrafopredeter"/>
-    <w:link w:val="HTMLconformatoprevio"/>
-    <w:uiPriority w:val="99"/>
-    <w:semiHidden/>
-    <w:rsid w:val="00ED60F0"/>
-    <w:rPr>
-      <w:rFonts w:ascii="Courier New" w:eastAsia="Times New Roman" w:hAnsi="Courier New" w:cs="Courier New"/>
-      <w:sz w:val="20"/>
-      <w:szCs w:val="20"/>
-    </w:rPr>
-  </w:style>
-  <w:style w:type="character" w:styleId="CdigoHTML">
-    <w:name w:val="HTML Code"/>
-    <w:basedOn w:val="Fuentedeprrafopredeter"/>
+    <w:basedOn w:val="DefaultParagraphFont"/>
     <w:uiPriority w:val="99"/>
     <w:semiHidden/>
     <w:unhideWhenUsed/>
@@ -3011,7 +2900,7 @@
   <a:extraClrSchemeLst/>
   <a:extLst>
     <a:ext uri="{05A4C25C-085E-4340-85A3-A5531E510DB2}">
-      <thm15:themeFamily xmlns:thm15="http://schemas.microsoft.com/office/thememl/2012/main" xmlns="" name="Office Theme" id="{62F939B6-93AF-4DB8-9C6B-D6C7DFDC589F}" vid="{4A3C46E8-61CC-4603-A589-7422A47A8E4A}"/>
+      <thm15:themeFamily xmlns:thm15="http://schemas.microsoft.com/office/thememl/2012/main" name="Office Theme" id="{62F939B6-93AF-4DB8-9C6B-D6C7DFDC589F}" vid="{4A3C46E8-61CC-4603-A589-7422A47A8E4A}"/>
     </a:ext>
   </a:extLst>
 </a:theme>

</xml_diff>